<commit_message>
project documentation updated; code comment updated;
</commit_message>
<xml_diff>
--- a/training-details.docx
+++ b/training-details.docx
@@ -18,6 +18,1284 @@
           <w:b/>
           <w:sz w:val="28"/>
         </w:rPr>
+        <w:t>Pre-training Environment Setup</w:t>
+      </w:r>
+      <w:r>
+        <w:rPr>
+          <w:rFonts w:ascii="Times New Roman" w:hAnsi="Times New Roman" w:cs="Times New Roman"/>
+          <w:b/>
+          <w:sz w:val="28"/>
+        </w:rPr>
+        <w:t xml:space="preserve"> Details</w:t>
+      </w:r>
+    </w:p>
+    <w:p>
+      <w:pPr>
+        <w:spacing w:line="276" w:lineRule="auto"/>
+        <w:rPr>
+          <w:rFonts w:ascii="Times New Roman" w:hAnsi="Times New Roman" w:cs="Times New Roman"/>
+          <w:sz w:val="24"/>
+        </w:rPr>
+      </w:pPr>
+      <w:r>
+        <w:rPr>
+          <w:rFonts w:ascii="Times New Roman" w:hAnsi="Times New Roman" w:cs="Times New Roman"/>
+          <w:sz w:val="24"/>
+        </w:rPr>
+        <w:t>P</w:t>
+      </w:r>
+      <w:r>
+        <w:rPr>
+          <w:rFonts w:ascii="Times New Roman" w:hAnsi="Times New Roman" w:cs="Times New Roman"/>
+          <w:sz w:val="24"/>
+        </w:rPr>
+        <w:t>ackages</w:t>
+      </w:r>
+      <w:r>
+        <w:rPr>
+          <w:rFonts w:ascii="Times New Roman" w:hAnsi="Times New Roman" w:cs="Times New Roman"/>
+          <w:sz w:val="24"/>
+        </w:rPr>
+        <w:t xml:space="preserve"> used</w:t>
+      </w:r>
+      <w:r>
+        <w:rPr>
+          <w:rFonts w:ascii="Times New Roman" w:hAnsi="Times New Roman" w:cs="Times New Roman"/>
+          <w:sz w:val="24"/>
+        </w:rPr>
+        <w:t>:</w:t>
+      </w:r>
+    </w:p>
+    <w:p>
+      <w:pPr>
+        <w:pStyle w:val="ListParagraph"/>
+        <w:numPr>
+          <w:ilvl w:val="0"/>
+          <w:numId w:val="7"/>
+        </w:numPr>
+        <w:spacing w:line="276" w:lineRule="auto"/>
+        <w:rPr>
+          <w:rFonts w:ascii="Times New Roman" w:hAnsi="Times New Roman" w:cs="Times New Roman"/>
+          <w:sz w:val="24"/>
+        </w:rPr>
+      </w:pPr>
+      <w:r>
+        <w:rPr>
+          <w:rFonts w:ascii="Times New Roman" w:hAnsi="Times New Roman" w:cs="Times New Roman"/>
+          <w:sz w:val="24"/>
+        </w:rPr>
+        <w:t>transformers[</w:t>
+      </w:r>
+      <w:proofErr w:type="spellStart"/>
+      <w:r>
+        <w:rPr>
+          <w:rFonts w:ascii="Times New Roman" w:hAnsi="Times New Roman" w:cs="Times New Roman"/>
+          <w:sz w:val="24"/>
+        </w:rPr>
+        <w:t>sentencepiece</w:t>
+      </w:r>
+      <w:proofErr w:type="spellEnd"/>
+      <w:r>
+        <w:rPr>
+          <w:rFonts w:ascii="Times New Roman" w:hAnsi="Times New Roman" w:cs="Times New Roman"/>
+          <w:sz w:val="24"/>
+        </w:rPr>
+        <w:t>]</w:t>
+      </w:r>
+    </w:p>
+    <w:p>
+      <w:pPr>
+        <w:pStyle w:val="ListParagraph"/>
+        <w:numPr>
+          <w:ilvl w:val="0"/>
+          <w:numId w:val="7"/>
+        </w:numPr>
+        <w:spacing w:line="276" w:lineRule="auto"/>
+        <w:rPr>
+          <w:rFonts w:ascii="Times New Roman" w:hAnsi="Times New Roman" w:cs="Times New Roman"/>
+          <w:sz w:val="24"/>
+        </w:rPr>
+      </w:pPr>
+      <w:r>
+        <w:rPr>
+          <w:rFonts w:ascii="Times New Roman" w:hAnsi="Times New Roman" w:cs="Times New Roman"/>
+          <w:sz w:val="24"/>
+        </w:rPr>
+        <w:t>datasets</w:t>
+      </w:r>
+    </w:p>
+    <w:p>
+      <w:pPr>
+        <w:pStyle w:val="ListParagraph"/>
+        <w:numPr>
+          <w:ilvl w:val="0"/>
+          <w:numId w:val="7"/>
+        </w:numPr>
+        <w:spacing w:line="276" w:lineRule="auto"/>
+        <w:rPr>
+          <w:rFonts w:ascii="Times New Roman" w:hAnsi="Times New Roman" w:cs="Times New Roman"/>
+          <w:sz w:val="24"/>
+        </w:rPr>
+      </w:pPr>
+      <w:proofErr w:type="spellStart"/>
+      <w:r>
+        <w:rPr>
+          <w:rFonts w:ascii="Times New Roman" w:hAnsi="Times New Roman" w:cs="Times New Roman"/>
+          <w:sz w:val="24"/>
+        </w:rPr>
+        <w:t>sacrebleu</w:t>
+      </w:r>
+      <w:proofErr w:type="spellEnd"/>
+    </w:p>
+    <w:p>
+      <w:pPr>
+        <w:pStyle w:val="ListParagraph"/>
+        <w:numPr>
+          <w:ilvl w:val="0"/>
+          <w:numId w:val="7"/>
+        </w:numPr>
+        <w:spacing w:line="276" w:lineRule="auto"/>
+        <w:rPr>
+          <w:rFonts w:ascii="Times New Roman" w:hAnsi="Times New Roman" w:cs="Times New Roman"/>
+          <w:sz w:val="24"/>
+        </w:rPr>
+      </w:pPr>
+      <w:proofErr w:type="spellStart"/>
+      <w:r>
+        <w:rPr>
+          <w:rFonts w:ascii="Times New Roman" w:hAnsi="Times New Roman" w:cs="Times New Roman"/>
+          <w:sz w:val="24"/>
+        </w:rPr>
+        <w:t>rouge_score</w:t>
+      </w:r>
+      <w:proofErr w:type="spellEnd"/>
+    </w:p>
+    <w:p>
+      <w:pPr>
+        <w:spacing w:line="276" w:lineRule="auto"/>
+        <w:rPr>
+          <w:rFonts w:ascii="Times New Roman" w:hAnsi="Times New Roman" w:cs="Times New Roman"/>
+          <w:sz w:val="24"/>
+        </w:rPr>
+      </w:pPr>
+    </w:p>
+    <w:p>
+      <w:pPr>
+        <w:spacing w:line="276" w:lineRule="auto"/>
+        <w:rPr>
+          <w:rFonts w:ascii="Times New Roman" w:hAnsi="Times New Roman" w:cs="Times New Roman"/>
+          <w:sz w:val="24"/>
+        </w:rPr>
+      </w:pPr>
+      <w:hyperlink r:id="rId5" w:history="1">
+        <w:r>
+          <w:rPr>
+            <w:rStyle w:val="Hyperlink"/>
+            <w:rFonts w:ascii="Times New Roman" w:hAnsi="Times New Roman" w:cs="Times New Roman"/>
+            <w:sz w:val="24"/>
+          </w:rPr>
+          <w:t>https://huggingface.co/docs/transformers/en/tokenizer_summary</w:t>
+        </w:r>
+      </w:hyperlink>
+    </w:p>
+    <w:p>
+      <w:pPr>
+        <w:spacing w:line="276" w:lineRule="auto"/>
+        <w:rPr>
+          <w:rFonts w:ascii="Times New Roman" w:hAnsi="Times New Roman" w:cs="Times New Roman"/>
+          <w:b/>
+          <w:sz w:val="24"/>
+        </w:rPr>
+      </w:pPr>
+      <w:proofErr w:type="spellStart"/>
+      <w:r>
+        <w:rPr>
+          <w:rFonts w:ascii="Times New Roman" w:hAnsi="Times New Roman" w:cs="Times New Roman"/>
+          <w:b/>
+          <w:sz w:val="24"/>
+        </w:rPr>
+        <w:t>SentencePiece</w:t>
+      </w:r>
+      <w:proofErr w:type="spellEnd"/>
+      <w:r>
+        <w:rPr>
+          <w:rFonts w:ascii="Times New Roman" w:hAnsi="Times New Roman" w:cs="Times New Roman"/>
+          <w:b/>
+          <w:sz w:val="24"/>
+        </w:rPr>
+        <w:t>:</w:t>
+      </w:r>
+    </w:p>
+    <w:p>
+      <w:pPr>
+        <w:spacing w:line="276" w:lineRule="auto"/>
+        <w:rPr>
+          <w:rFonts w:ascii="Times New Roman" w:hAnsi="Times New Roman" w:cs="Times New Roman"/>
+          <w:sz w:val="24"/>
+        </w:rPr>
+      </w:pPr>
+      <w:r>
+        <w:rPr>
+          <w:rFonts w:ascii="Times New Roman" w:hAnsi="Times New Roman" w:cs="Times New Roman"/>
+          <w:sz w:val="24"/>
+        </w:rPr>
+        <w:t xml:space="preserve">All tokenization algorithms described so far have the same problem: It is assumed that the input text uses spaces to separate words. However, not all languages use spaces to separate words. One possible solution is to use language specific pre-tokenizers, e.g. XLM uses a specific Chinese, Japanese, and Thai pre-tokenizer). To solve this problem more generally, </w:t>
+      </w:r>
+      <w:proofErr w:type="spellStart"/>
+      <w:r>
+        <w:rPr>
+          <w:rFonts w:ascii="Times New Roman" w:hAnsi="Times New Roman" w:cs="Times New Roman"/>
+          <w:sz w:val="24"/>
+        </w:rPr>
+        <w:t>SentencePiece</w:t>
+      </w:r>
+      <w:proofErr w:type="spellEnd"/>
+      <w:r>
+        <w:rPr>
+          <w:rFonts w:ascii="Times New Roman" w:hAnsi="Times New Roman" w:cs="Times New Roman"/>
+          <w:sz w:val="24"/>
+        </w:rPr>
+        <w:t xml:space="preserve">: A simple and language independent </w:t>
+      </w:r>
+      <w:proofErr w:type="spellStart"/>
+      <w:r>
+        <w:rPr>
+          <w:rFonts w:ascii="Times New Roman" w:hAnsi="Times New Roman" w:cs="Times New Roman"/>
+          <w:sz w:val="24"/>
+        </w:rPr>
+        <w:t>subword</w:t>
+      </w:r>
+      <w:proofErr w:type="spellEnd"/>
+      <w:r>
+        <w:rPr>
+          <w:rFonts w:ascii="Times New Roman" w:hAnsi="Times New Roman" w:cs="Times New Roman"/>
+          <w:sz w:val="24"/>
+        </w:rPr>
+        <w:t xml:space="preserve"> tokenizer and </w:t>
+      </w:r>
+      <w:proofErr w:type="spellStart"/>
+      <w:r>
+        <w:rPr>
+          <w:rFonts w:ascii="Times New Roman" w:hAnsi="Times New Roman" w:cs="Times New Roman"/>
+          <w:sz w:val="24"/>
+        </w:rPr>
+        <w:t>detokenizer</w:t>
+      </w:r>
+      <w:proofErr w:type="spellEnd"/>
+      <w:r>
+        <w:rPr>
+          <w:rFonts w:ascii="Times New Roman" w:hAnsi="Times New Roman" w:cs="Times New Roman"/>
+          <w:sz w:val="24"/>
+        </w:rPr>
+        <w:t xml:space="preserve"> for Neural Text Processing (Kudo et al., 2018) treats the input as a raw input stream, thus including the space in the set of characters to use. It then uses the BPE or unigram algorithm to construct the appropriate vocabulary.</w:t>
+      </w:r>
+    </w:p>
+    <w:p>
+      <w:pPr>
+        <w:spacing w:line="276" w:lineRule="auto"/>
+        <w:rPr>
+          <w:rFonts w:ascii="Times New Roman" w:hAnsi="Times New Roman" w:cs="Times New Roman"/>
+          <w:sz w:val="24"/>
+        </w:rPr>
+      </w:pPr>
+    </w:p>
+    <w:p>
+      <w:pPr>
+        <w:spacing w:line="276" w:lineRule="auto"/>
+        <w:rPr>
+          <w:rFonts w:ascii="Times New Roman" w:hAnsi="Times New Roman" w:cs="Times New Roman"/>
+          <w:sz w:val="24"/>
+        </w:rPr>
+      </w:pPr>
+      <w:hyperlink r:id="rId6" w:history="1">
+        <w:r>
+          <w:rPr>
+            <w:rStyle w:val="Hyperlink"/>
+            <w:rFonts w:ascii="Times New Roman" w:hAnsi="Times New Roman" w:cs="Times New Roman"/>
+            <w:sz w:val="24"/>
+          </w:rPr>
+          <w:t>https://huggingface.co/transformers/v4.4.2/migration.html</w:t>
+        </w:r>
+      </w:hyperlink>
+    </w:p>
+    <w:p>
+      <w:pPr>
+        <w:spacing w:line="276" w:lineRule="auto"/>
+        <w:rPr>
+          <w:rFonts w:ascii="Times New Roman" w:hAnsi="Times New Roman" w:cs="Times New Roman"/>
+          <w:b/>
+          <w:sz w:val="24"/>
+        </w:rPr>
+      </w:pPr>
+      <w:proofErr w:type="spellStart"/>
+      <w:r>
+        <w:rPr>
+          <w:rFonts w:ascii="Times New Roman" w:hAnsi="Times New Roman" w:cs="Times New Roman"/>
+          <w:b/>
+          <w:sz w:val="24"/>
+        </w:rPr>
+        <w:t>AutoTokenizers</w:t>
+      </w:r>
+      <w:proofErr w:type="spellEnd"/>
+      <w:r>
+        <w:rPr>
+          <w:rFonts w:ascii="Times New Roman" w:hAnsi="Times New Roman" w:cs="Times New Roman"/>
+          <w:b/>
+          <w:sz w:val="24"/>
+        </w:rPr>
+        <w:t xml:space="preserve"> and pipelines now use fast (rust) tokenizers by default:</w:t>
+      </w:r>
+    </w:p>
+    <w:p>
+      <w:pPr>
+        <w:spacing w:line="276" w:lineRule="auto"/>
+        <w:rPr>
+          <w:rFonts w:ascii="Times New Roman" w:hAnsi="Times New Roman" w:cs="Times New Roman"/>
+          <w:sz w:val="24"/>
+        </w:rPr>
+      </w:pPr>
+      <w:r>
+        <w:rPr>
+          <w:rFonts w:ascii="Times New Roman" w:hAnsi="Times New Roman" w:cs="Times New Roman"/>
+          <w:sz w:val="24"/>
+        </w:rPr>
+        <w:t>The python and rust tokenizers have roughly the same API, but the rust tokenizers have a more complete feature set.</w:t>
+      </w:r>
+      <w:r>
+        <w:rPr>
+          <w:rFonts w:ascii="Times New Roman" w:hAnsi="Times New Roman" w:cs="Times New Roman"/>
+          <w:sz w:val="24"/>
+        </w:rPr>
+        <w:t xml:space="preserve"> T</w:t>
+      </w:r>
+      <w:r>
+        <w:rPr>
+          <w:rFonts w:ascii="Times New Roman" w:hAnsi="Times New Roman" w:cs="Times New Roman"/>
+          <w:sz w:val="24"/>
+        </w:rPr>
+        <w:t>he rust tokenizers do not accept integers in the encoding methods.</w:t>
+      </w:r>
+    </w:p>
+    <w:p>
+      <w:pPr>
+        <w:spacing w:line="276" w:lineRule="auto"/>
+        <w:rPr>
+          <w:rFonts w:ascii="Times New Roman" w:hAnsi="Times New Roman" w:cs="Times New Roman"/>
+          <w:b/>
+          <w:sz w:val="24"/>
+        </w:rPr>
+      </w:pPr>
+      <w:r>
+        <w:rPr>
+          <w:rFonts w:ascii="Times New Roman" w:hAnsi="Times New Roman" w:cs="Times New Roman"/>
+          <w:b/>
+          <w:sz w:val="24"/>
+        </w:rPr>
+        <w:t xml:space="preserve">How to obtain the same </w:t>
+      </w:r>
+      <w:proofErr w:type="spellStart"/>
+      <w:r>
+        <w:rPr>
+          <w:rFonts w:ascii="Times New Roman" w:hAnsi="Times New Roman" w:cs="Times New Roman"/>
+          <w:b/>
+          <w:sz w:val="24"/>
+        </w:rPr>
+        <w:t>behavior</w:t>
+      </w:r>
+      <w:proofErr w:type="spellEnd"/>
+      <w:r>
+        <w:rPr>
+          <w:rFonts w:ascii="Times New Roman" w:hAnsi="Times New Roman" w:cs="Times New Roman"/>
+          <w:b/>
+          <w:sz w:val="24"/>
+        </w:rPr>
+        <w:t xml:space="preserve"> as v3.x in v4.x</w:t>
+      </w:r>
+      <w:r>
+        <w:rPr>
+          <w:rFonts w:ascii="Times New Roman" w:hAnsi="Times New Roman" w:cs="Times New Roman"/>
+          <w:b/>
+          <w:sz w:val="24"/>
+        </w:rPr>
+        <w:t>:</w:t>
+      </w:r>
+    </w:p>
+    <w:p>
+      <w:pPr>
+        <w:spacing w:line="276" w:lineRule="auto"/>
+        <w:rPr>
+          <w:rFonts w:ascii="Times New Roman" w:hAnsi="Times New Roman" w:cs="Times New Roman"/>
+          <w:sz w:val="24"/>
+        </w:rPr>
+      </w:pPr>
+      <w:r>
+        <w:rPr>
+          <w:rFonts w:ascii="Times New Roman" w:hAnsi="Times New Roman" w:cs="Times New Roman"/>
+          <w:sz w:val="24"/>
+        </w:rPr>
+        <w:t xml:space="preserve">The requirement on the </w:t>
+      </w:r>
+      <w:proofErr w:type="spellStart"/>
+      <w:r>
+        <w:rPr>
+          <w:rFonts w:ascii="Times New Roman" w:hAnsi="Times New Roman" w:cs="Times New Roman"/>
+          <w:sz w:val="24"/>
+        </w:rPr>
+        <w:t>SentencePiece</w:t>
+      </w:r>
+      <w:proofErr w:type="spellEnd"/>
+      <w:r>
+        <w:rPr>
+          <w:rFonts w:ascii="Times New Roman" w:hAnsi="Times New Roman" w:cs="Times New Roman"/>
+          <w:sz w:val="24"/>
+        </w:rPr>
+        <w:t xml:space="preserve"> dependency has been lifted from the setup.py</w:t>
+      </w:r>
+      <w:r>
+        <w:rPr>
+          <w:rFonts w:ascii="Times New Roman" w:hAnsi="Times New Roman" w:cs="Times New Roman"/>
+          <w:sz w:val="24"/>
+        </w:rPr>
+        <w:t xml:space="preserve"> file</w:t>
+      </w:r>
+      <w:r>
+        <w:rPr>
+          <w:rFonts w:ascii="Times New Roman" w:hAnsi="Times New Roman" w:cs="Times New Roman"/>
+          <w:sz w:val="24"/>
+        </w:rPr>
+        <w:t xml:space="preserve">. </w:t>
+      </w:r>
+      <w:r>
+        <w:rPr>
+          <w:rFonts w:ascii="Times New Roman" w:hAnsi="Times New Roman" w:cs="Times New Roman"/>
+          <w:sz w:val="24"/>
+        </w:rPr>
+        <w:t xml:space="preserve">This means that the tokenizers that depend on the </w:t>
+      </w:r>
+      <w:proofErr w:type="spellStart"/>
+      <w:r>
+        <w:rPr>
+          <w:rFonts w:ascii="Times New Roman" w:hAnsi="Times New Roman" w:cs="Times New Roman"/>
+          <w:sz w:val="24"/>
+        </w:rPr>
+        <w:t>SentencePiece</w:t>
+      </w:r>
+      <w:proofErr w:type="spellEnd"/>
+      <w:r>
+        <w:rPr>
+          <w:rFonts w:ascii="Times New Roman" w:hAnsi="Times New Roman" w:cs="Times New Roman"/>
+          <w:sz w:val="24"/>
+        </w:rPr>
+        <w:t xml:space="preserve"> library will not be available with a standard transformers installation.</w:t>
+      </w:r>
+      <w:r>
+        <w:rPr>
+          <w:rFonts w:ascii="Times New Roman" w:hAnsi="Times New Roman" w:cs="Times New Roman"/>
+          <w:sz w:val="24"/>
+        </w:rPr>
+        <w:t xml:space="preserve"> We need to do the following now.</w:t>
+      </w:r>
+    </w:p>
+    <w:p>
+      <w:pPr>
+        <w:spacing w:line="276" w:lineRule="auto"/>
+        <w:rPr>
+          <w:rFonts w:ascii="Times New Roman" w:hAnsi="Times New Roman" w:cs="Times New Roman"/>
+          <w:i/>
+          <w:sz w:val="24"/>
+        </w:rPr>
+      </w:pPr>
+      <w:r>
+        <w:rPr>
+          <w:rFonts w:ascii="Times New Roman" w:hAnsi="Times New Roman" w:cs="Times New Roman"/>
+          <w:i/>
+          <w:sz w:val="24"/>
+        </w:rPr>
+        <w:t>pip install transformers[</w:t>
+      </w:r>
+      <w:proofErr w:type="spellStart"/>
+      <w:r>
+        <w:rPr>
+          <w:rFonts w:ascii="Times New Roman" w:hAnsi="Times New Roman" w:cs="Times New Roman"/>
+          <w:i/>
+          <w:sz w:val="24"/>
+        </w:rPr>
+        <w:t>sentencepiece</w:t>
+      </w:r>
+      <w:proofErr w:type="spellEnd"/>
+      <w:r>
+        <w:rPr>
+          <w:rFonts w:ascii="Times New Roman" w:hAnsi="Times New Roman" w:cs="Times New Roman"/>
+          <w:i/>
+          <w:sz w:val="24"/>
+        </w:rPr>
+        <w:t>]</w:t>
+      </w:r>
+    </w:p>
+    <w:p>
+      <w:pPr>
+        <w:spacing w:line="276" w:lineRule="auto"/>
+        <w:rPr>
+          <w:rFonts w:ascii="Times New Roman" w:hAnsi="Times New Roman" w:cs="Times New Roman"/>
+          <w:sz w:val="24"/>
+        </w:rPr>
+      </w:pPr>
+    </w:p>
+    <w:p>
+      <w:pPr>
+        <w:spacing w:line="276" w:lineRule="auto"/>
+        <w:rPr>
+          <w:rFonts w:ascii="Times New Roman" w:hAnsi="Times New Roman" w:cs="Times New Roman"/>
+          <w:sz w:val="24"/>
+        </w:rPr>
+      </w:pPr>
+      <w:hyperlink r:id="rId7" w:history="1">
+        <w:r>
+          <w:rPr>
+            <w:rStyle w:val="Hyperlink"/>
+            <w:rFonts w:ascii="Times New Roman" w:hAnsi="Times New Roman" w:cs="Times New Roman"/>
+            <w:sz w:val="24"/>
+          </w:rPr>
+          <w:t>https://pypi.org/project/sacrebleu/</w:t>
+        </w:r>
+      </w:hyperlink>
+    </w:p>
+    <w:p>
+      <w:pPr>
+        <w:spacing w:line="276" w:lineRule="auto"/>
+        <w:rPr>
+          <w:rFonts w:ascii="Times New Roman" w:hAnsi="Times New Roman" w:cs="Times New Roman"/>
+          <w:b/>
+          <w:sz w:val="24"/>
+        </w:rPr>
+      </w:pPr>
+      <w:proofErr w:type="spellStart"/>
+      <w:r>
+        <w:rPr>
+          <w:rFonts w:ascii="Times New Roman" w:hAnsi="Times New Roman" w:cs="Times New Roman"/>
+          <w:b/>
+          <w:sz w:val="24"/>
+        </w:rPr>
+        <w:t>sacreBLEU</w:t>
+      </w:r>
+      <w:proofErr w:type="spellEnd"/>
+      <w:r>
+        <w:rPr>
+          <w:rFonts w:ascii="Times New Roman" w:hAnsi="Times New Roman" w:cs="Times New Roman"/>
+          <w:b/>
+          <w:sz w:val="24"/>
+        </w:rPr>
+        <w:t>:</w:t>
+      </w:r>
+    </w:p>
+    <w:p>
+      <w:pPr>
+        <w:spacing w:line="276" w:lineRule="auto"/>
+        <w:rPr>
+          <w:rFonts w:ascii="Times New Roman" w:hAnsi="Times New Roman" w:cs="Times New Roman"/>
+          <w:sz w:val="24"/>
+        </w:rPr>
+      </w:pPr>
+      <w:proofErr w:type="spellStart"/>
+      <w:r>
+        <w:rPr>
+          <w:rFonts w:ascii="Times New Roman" w:hAnsi="Times New Roman" w:cs="Times New Roman"/>
+          <w:sz w:val="24"/>
+        </w:rPr>
+        <w:t>SacreBLEU</w:t>
+      </w:r>
+      <w:proofErr w:type="spellEnd"/>
+      <w:r>
+        <w:rPr>
+          <w:rFonts w:ascii="Times New Roman" w:hAnsi="Times New Roman" w:cs="Times New Roman"/>
+          <w:sz w:val="24"/>
+        </w:rPr>
+        <w:t xml:space="preserve"> (Post, 2018) provides hassle-free computation of shareable, comparable, and reproducible BLEU scores.</w:t>
+      </w:r>
+    </w:p>
+    <w:p>
+      <w:pPr>
+        <w:spacing w:line="276" w:lineRule="auto"/>
+        <w:rPr>
+          <w:rFonts w:ascii="Times New Roman" w:hAnsi="Times New Roman" w:cs="Times New Roman"/>
+          <w:sz w:val="24"/>
+        </w:rPr>
+      </w:pPr>
+    </w:p>
+    <w:p>
+      <w:pPr>
+        <w:spacing w:line="276" w:lineRule="auto"/>
+        <w:rPr>
+          <w:rFonts w:ascii="Times New Roman" w:hAnsi="Times New Roman" w:cs="Times New Roman"/>
+          <w:sz w:val="24"/>
+        </w:rPr>
+      </w:pPr>
+      <w:hyperlink r:id="rId8" w:history="1">
+        <w:r>
+          <w:rPr>
+            <w:rStyle w:val="Hyperlink"/>
+            <w:rFonts w:ascii="Times New Roman" w:hAnsi="Times New Roman" w:cs="Times New Roman"/>
+            <w:sz w:val="24"/>
+          </w:rPr>
+          <w:t>https://pypi.org/project/rouge-score/</w:t>
+        </w:r>
+      </w:hyperlink>
+    </w:p>
+    <w:p>
+      <w:pPr>
+        <w:spacing w:line="276" w:lineRule="auto"/>
+        <w:rPr>
+          <w:rFonts w:ascii="Times New Roman" w:hAnsi="Times New Roman" w:cs="Times New Roman"/>
+          <w:b/>
+          <w:sz w:val="24"/>
+        </w:rPr>
+      </w:pPr>
+      <w:r>
+        <w:rPr>
+          <w:rFonts w:ascii="Times New Roman" w:hAnsi="Times New Roman" w:cs="Times New Roman"/>
+          <w:b/>
+          <w:sz w:val="24"/>
+        </w:rPr>
+        <w:t>Overview:</w:t>
+      </w:r>
+    </w:p>
+    <w:p>
+      <w:pPr>
+        <w:spacing w:line="276" w:lineRule="auto"/>
+        <w:rPr>
+          <w:rFonts w:ascii="Times New Roman" w:hAnsi="Times New Roman" w:cs="Times New Roman"/>
+          <w:sz w:val="24"/>
+        </w:rPr>
+      </w:pPr>
+      <w:r>
+        <w:rPr>
+          <w:rFonts w:ascii="Times New Roman" w:hAnsi="Times New Roman" w:cs="Times New Roman"/>
+          <w:sz w:val="24"/>
+        </w:rPr>
+        <w:t xml:space="preserve">This is a native python implementation of ROUGE, designed to replicate results from the original </w:t>
+      </w:r>
+      <w:proofErr w:type="spellStart"/>
+      <w:r>
+        <w:rPr>
+          <w:rFonts w:ascii="Times New Roman" w:hAnsi="Times New Roman" w:cs="Times New Roman"/>
+          <w:sz w:val="24"/>
+        </w:rPr>
+        <w:t>perl</w:t>
+      </w:r>
+      <w:proofErr w:type="spellEnd"/>
+      <w:r>
+        <w:rPr>
+          <w:rFonts w:ascii="Times New Roman" w:hAnsi="Times New Roman" w:cs="Times New Roman"/>
+          <w:sz w:val="24"/>
+        </w:rPr>
+        <w:t xml:space="preserve"> package.</w:t>
+      </w:r>
+      <w:r>
+        <w:rPr>
+          <w:rFonts w:ascii="Times New Roman" w:hAnsi="Times New Roman" w:cs="Times New Roman"/>
+          <w:sz w:val="24"/>
+        </w:rPr>
+        <w:t xml:space="preserve"> </w:t>
+      </w:r>
+      <w:r>
+        <w:rPr>
+          <w:rFonts w:ascii="Times New Roman" w:hAnsi="Times New Roman" w:cs="Times New Roman"/>
+          <w:sz w:val="24"/>
+        </w:rPr>
+        <w:t>ROUGE was originally introduced in the paper:</w:t>
+      </w:r>
+    </w:p>
+    <w:p>
+      <w:pPr>
+        <w:spacing w:line="276" w:lineRule="auto"/>
+        <w:rPr>
+          <w:rFonts w:ascii="Times New Roman" w:hAnsi="Times New Roman" w:cs="Times New Roman"/>
+          <w:sz w:val="24"/>
+        </w:rPr>
+      </w:pPr>
+      <w:r>
+        <w:rPr>
+          <w:rFonts w:ascii="Times New Roman" w:hAnsi="Times New Roman" w:cs="Times New Roman"/>
+          <w:sz w:val="24"/>
+        </w:rPr>
+        <w:t>Lin, Chin-Yew. ROUGE: a Package for Automatic Evaluation of Summaries. In Proceedings of the Workshop on Text Summarization Branches Out (WAS 2004), Barcelona, Spain, July 25 - 26, 2004.</w:t>
+      </w:r>
+    </w:p>
+    <w:p>
+      <w:pPr>
+        <w:spacing w:line="276" w:lineRule="auto"/>
+        <w:rPr>
+          <w:rFonts w:ascii="Times New Roman" w:hAnsi="Times New Roman" w:cs="Times New Roman"/>
+          <w:sz w:val="24"/>
+        </w:rPr>
+      </w:pPr>
+      <w:r>
+        <w:rPr>
+          <w:rFonts w:ascii="Times New Roman" w:hAnsi="Times New Roman" w:cs="Times New Roman"/>
+          <w:sz w:val="24"/>
+        </w:rPr>
+        <w:t xml:space="preserve">There are ROUGE implementations available for Python, however some are not native python due to their dependency on the </w:t>
+      </w:r>
+      <w:proofErr w:type="spellStart"/>
+      <w:r>
+        <w:rPr>
+          <w:rFonts w:ascii="Times New Roman" w:hAnsi="Times New Roman" w:cs="Times New Roman"/>
+          <w:sz w:val="24"/>
+        </w:rPr>
+        <w:t>perl</w:t>
+      </w:r>
+      <w:proofErr w:type="spellEnd"/>
+      <w:r>
+        <w:rPr>
+          <w:rFonts w:ascii="Times New Roman" w:hAnsi="Times New Roman" w:cs="Times New Roman"/>
+          <w:sz w:val="24"/>
+        </w:rPr>
+        <w:t xml:space="preserve"> script, and others provide differing results when compared with the original implementation. This makes it difficult to directly compare with known results.</w:t>
+      </w:r>
+    </w:p>
+    <w:p>
+      <w:pPr>
+        <w:spacing w:line="276" w:lineRule="auto"/>
+        <w:rPr>
+          <w:rFonts w:ascii="Times New Roman" w:hAnsi="Times New Roman" w:cs="Times New Roman"/>
+          <w:sz w:val="24"/>
+        </w:rPr>
+      </w:pPr>
+      <w:r>
+        <w:rPr>
+          <w:rFonts w:ascii="Times New Roman" w:hAnsi="Times New Roman" w:cs="Times New Roman"/>
+          <w:sz w:val="24"/>
+        </w:rPr>
+        <w:t xml:space="preserve">This package is designed to replicate </w:t>
+      </w:r>
+      <w:proofErr w:type="spellStart"/>
+      <w:r>
+        <w:rPr>
+          <w:rFonts w:ascii="Times New Roman" w:hAnsi="Times New Roman" w:cs="Times New Roman"/>
+          <w:sz w:val="24"/>
+        </w:rPr>
+        <w:t>perl</w:t>
+      </w:r>
+      <w:proofErr w:type="spellEnd"/>
+      <w:r>
+        <w:rPr>
+          <w:rFonts w:ascii="Times New Roman" w:hAnsi="Times New Roman" w:cs="Times New Roman"/>
+          <w:sz w:val="24"/>
+        </w:rPr>
+        <w:t xml:space="preserve"> results. It implements:</w:t>
+      </w:r>
+    </w:p>
+    <w:p>
+      <w:pPr>
+        <w:pStyle w:val="ListParagraph"/>
+        <w:numPr>
+          <w:ilvl w:val="0"/>
+          <w:numId w:val="7"/>
+        </w:numPr>
+        <w:spacing w:line="276" w:lineRule="auto"/>
+        <w:rPr>
+          <w:rFonts w:ascii="Times New Roman" w:hAnsi="Times New Roman" w:cs="Times New Roman"/>
+          <w:sz w:val="24"/>
+        </w:rPr>
+      </w:pPr>
+      <w:r>
+        <w:rPr>
+          <w:rFonts w:ascii="Times New Roman" w:hAnsi="Times New Roman" w:cs="Times New Roman"/>
+          <w:sz w:val="24"/>
+        </w:rPr>
+        <w:t>ROUGE-N (N-gram) scoring</w:t>
+      </w:r>
+    </w:p>
+    <w:p>
+      <w:pPr>
+        <w:pStyle w:val="ListParagraph"/>
+        <w:numPr>
+          <w:ilvl w:val="0"/>
+          <w:numId w:val="7"/>
+        </w:numPr>
+        <w:spacing w:line="276" w:lineRule="auto"/>
+        <w:rPr>
+          <w:rFonts w:ascii="Times New Roman" w:hAnsi="Times New Roman" w:cs="Times New Roman"/>
+          <w:sz w:val="24"/>
+        </w:rPr>
+      </w:pPr>
+      <w:r>
+        <w:rPr>
+          <w:rFonts w:ascii="Times New Roman" w:hAnsi="Times New Roman" w:cs="Times New Roman"/>
+          <w:sz w:val="24"/>
+        </w:rPr>
+        <w:t>ROUGE-L (Longest Common Subsequence) scoring</w:t>
+      </w:r>
+    </w:p>
+    <w:p>
+      <w:pPr>
+        <w:spacing w:line="276" w:lineRule="auto"/>
+        <w:rPr>
+          <w:rFonts w:ascii="Times New Roman" w:hAnsi="Times New Roman" w:cs="Times New Roman"/>
+          <w:b/>
+          <w:sz w:val="24"/>
+        </w:rPr>
+      </w:pPr>
+      <w:r>
+        <w:rPr>
+          <w:rFonts w:ascii="Times New Roman" w:hAnsi="Times New Roman" w:cs="Times New Roman"/>
+          <w:b/>
+          <w:sz w:val="24"/>
+        </w:rPr>
+        <w:t xml:space="preserve">Two </w:t>
+      </w:r>
+      <w:proofErr w:type="spellStart"/>
+      <w:r>
+        <w:rPr>
+          <w:rFonts w:ascii="Times New Roman" w:hAnsi="Times New Roman" w:cs="Times New Roman"/>
+          <w:b/>
+          <w:sz w:val="24"/>
+        </w:rPr>
+        <w:t>flavors</w:t>
+      </w:r>
+      <w:proofErr w:type="spellEnd"/>
+      <w:r>
+        <w:rPr>
+          <w:rFonts w:ascii="Times New Roman" w:hAnsi="Times New Roman" w:cs="Times New Roman"/>
+          <w:b/>
+          <w:sz w:val="24"/>
+        </w:rPr>
+        <w:t xml:space="preserve"> of ROUGE-L</w:t>
+      </w:r>
+      <w:r>
+        <w:rPr>
+          <w:rFonts w:ascii="Times New Roman" w:hAnsi="Times New Roman" w:cs="Times New Roman"/>
+          <w:b/>
+          <w:sz w:val="24"/>
+        </w:rPr>
+        <w:t>:</w:t>
+      </w:r>
+    </w:p>
+    <w:p>
+      <w:pPr>
+        <w:spacing w:line="276" w:lineRule="auto"/>
+        <w:rPr>
+          <w:rFonts w:ascii="Times New Roman" w:hAnsi="Times New Roman" w:cs="Times New Roman"/>
+          <w:sz w:val="24"/>
+        </w:rPr>
+      </w:pPr>
+      <w:r>
+        <w:rPr>
+          <w:rFonts w:ascii="Times New Roman" w:hAnsi="Times New Roman" w:cs="Times New Roman"/>
+          <w:sz w:val="24"/>
+        </w:rPr>
+        <w:t xml:space="preserve">In the ROUGE paper, two </w:t>
+      </w:r>
+      <w:proofErr w:type="spellStart"/>
+      <w:r>
+        <w:rPr>
+          <w:rFonts w:ascii="Times New Roman" w:hAnsi="Times New Roman" w:cs="Times New Roman"/>
+          <w:sz w:val="24"/>
+        </w:rPr>
+        <w:t>flavors</w:t>
+      </w:r>
+      <w:proofErr w:type="spellEnd"/>
+      <w:r>
+        <w:rPr>
+          <w:rFonts w:ascii="Times New Roman" w:hAnsi="Times New Roman" w:cs="Times New Roman"/>
+          <w:sz w:val="24"/>
+        </w:rPr>
+        <w:t xml:space="preserve"> of ROUGE are described:</w:t>
+      </w:r>
+    </w:p>
+    <w:p>
+      <w:pPr>
+        <w:pStyle w:val="ListParagraph"/>
+        <w:numPr>
+          <w:ilvl w:val="0"/>
+          <w:numId w:val="7"/>
+        </w:numPr>
+        <w:spacing w:line="276" w:lineRule="auto"/>
+        <w:rPr>
+          <w:rFonts w:ascii="Times New Roman" w:hAnsi="Times New Roman" w:cs="Times New Roman"/>
+          <w:sz w:val="24"/>
+        </w:rPr>
+      </w:pPr>
+      <w:r>
+        <w:rPr>
+          <w:rFonts w:ascii="Times New Roman" w:hAnsi="Times New Roman" w:cs="Times New Roman"/>
+          <w:sz w:val="24"/>
+          <w:u w:val="single"/>
+        </w:rPr>
+        <w:t>sentence-level</w:t>
+      </w:r>
+      <w:r>
+        <w:rPr>
+          <w:rFonts w:ascii="Times New Roman" w:hAnsi="Times New Roman" w:cs="Times New Roman"/>
+          <w:sz w:val="24"/>
+        </w:rPr>
+        <w:t xml:space="preserve">: Compute longest common subsequence (LCS) between two pieces of text. Newlines are ignored. This is called </w:t>
+      </w:r>
+      <w:proofErr w:type="spellStart"/>
+      <w:r>
+        <w:rPr>
+          <w:rFonts w:ascii="Times New Roman" w:hAnsi="Times New Roman" w:cs="Times New Roman"/>
+          <w:sz w:val="24"/>
+        </w:rPr>
+        <w:t>rougeL</w:t>
+      </w:r>
+      <w:proofErr w:type="spellEnd"/>
+      <w:r>
+        <w:rPr>
+          <w:rFonts w:ascii="Times New Roman" w:hAnsi="Times New Roman" w:cs="Times New Roman"/>
+          <w:sz w:val="24"/>
+        </w:rPr>
+        <w:t xml:space="preserve"> in this package.</w:t>
+      </w:r>
+    </w:p>
+    <w:p>
+      <w:pPr>
+        <w:pStyle w:val="ListParagraph"/>
+        <w:numPr>
+          <w:ilvl w:val="0"/>
+          <w:numId w:val="7"/>
+        </w:numPr>
+        <w:spacing w:line="276" w:lineRule="auto"/>
+        <w:rPr>
+          <w:rFonts w:ascii="Times New Roman" w:hAnsi="Times New Roman" w:cs="Times New Roman"/>
+          <w:sz w:val="24"/>
+        </w:rPr>
+      </w:pPr>
+      <w:r>
+        <w:rPr>
+          <w:rFonts w:ascii="Times New Roman" w:hAnsi="Times New Roman" w:cs="Times New Roman"/>
+          <w:sz w:val="24"/>
+          <w:u w:val="single"/>
+        </w:rPr>
+        <w:t>summary-level</w:t>
+      </w:r>
+      <w:r>
+        <w:rPr>
+          <w:rFonts w:ascii="Times New Roman" w:hAnsi="Times New Roman" w:cs="Times New Roman"/>
+          <w:sz w:val="24"/>
+        </w:rPr>
+        <w:t xml:space="preserve">: Newlines in the text are interpreted as sentence boundaries, and the LCS is computed between each pair of reference and candidate sentences, and something called union-LCS is computed. This is called </w:t>
+      </w:r>
+      <w:proofErr w:type="spellStart"/>
+      <w:r>
+        <w:rPr>
+          <w:rFonts w:ascii="Times New Roman" w:hAnsi="Times New Roman" w:cs="Times New Roman"/>
+          <w:sz w:val="24"/>
+        </w:rPr>
+        <w:t>rougeLsum</w:t>
+      </w:r>
+      <w:proofErr w:type="spellEnd"/>
+      <w:r>
+        <w:rPr>
+          <w:rFonts w:ascii="Times New Roman" w:hAnsi="Times New Roman" w:cs="Times New Roman"/>
+          <w:sz w:val="24"/>
+        </w:rPr>
+        <w:t xml:space="preserve"> in this package.</w:t>
+      </w:r>
+    </w:p>
+    <w:p>
+      <w:pPr>
+        <w:spacing w:line="276" w:lineRule="auto"/>
+        <w:rPr>
+          <w:rFonts w:ascii="Times New Roman" w:hAnsi="Times New Roman" w:cs="Times New Roman"/>
+          <w:sz w:val="24"/>
+        </w:rPr>
+      </w:pPr>
+    </w:p>
+    <w:p>
+      <w:pPr>
+        <w:spacing w:line="276" w:lineRule="auto"/>
+        <w:rPr>
+          <w:rFonts w:ascii="Times New Roman" w:hAnsi="Times New Roman" w:cs="Times New Roman"/>
+          <w:sz w:val="24"/>
+        </w:rPr>
+      </w:pPr>
+      <w:hyperlink r:id="rId9" w:history="1">
+        <w:r>
+          <w:rPr>
+            <w:rStyle w:val="Hyperlink"/>
+            <w:rFonts w:ascii="Times New Roman" w:hAnsi="Times New Roman" w:cs="Times New Roman"/>
+            <w:sz w:val="24"/>
+          </w:rPr>
+          <w:t>https://pypi.org/project/datasets/</w:t>
+        </w:r>
+      </w:hyperlink>
+    </w:p>
+    <w:p>
+      <w:pPr>
+        <w:spacing w:line="276" w:lineRule="auto"/>
+        <w:rPr>
+          <w:rFonts w:ascii="Times New Roman" w:hAnsi="Times New Roman" w:cs="Times New Roman"/>
+          <w:b/>
+          <w:sz w:val="24"/>
+        </w:rPr>
+      </w:pPr>
+      <w:r>
+        <w:rPr>
+          <w:rFonts w:ascii="Times New Roman" w:hAnsi="Times New Roman" w:cs="Times New Roman"/>
+          <w:b/>
+          <w:sz w:val="24"/>
+        </w:rPr>
+        <w:t>Datasets is a lightweight library from Hugging Face that provides two main features:</w:t>
+      </w:r>
+    </w:p>
+    <w:p>
+      <w:pPr>
+        <w:pStyle w:val="ListParagraph"/>
+        <w:numPr>
+          <w:ilvl w:val="0"/>
+          <w:numId w:val="7"/>
+        </w:numPr>
+        <w:spacing w:line="276" w:lineRule="auto"/>
+        <w:rPr>
+          <w:rFonts w:ascii="Times New Roman" w:hAnsi="Times New Roman" w:cs="Times New Roman"/>
+          <w:sz w:val="24"/>
+        </w:rPr>
+      </w:pPr>
+      <w:r>
+        <w:rPr>
+          <w:rFonts w:ascii="Times New Roman" w:hAnsi="Times New Roman" w:cs="Times New Roman"/>
+          <w:sz w:val="24"/>
+          <w:u w:val="single"/>
+        </w:rPr>
+        <w:t xml:space="preserve">one-line </w:t>
+      </w:r>
+      <w:proofErr w:type="spellStart"/>
+      <w:r>
+        <w:rPr>
+          <w:rFonts w:ascii="Times New Roman" w:hAnsi="Times New Roman" w:cs="Times New Roman"/>
+          <w:sz w:val="24"/>
+          <w:u w:val="single"/>
+        </w:rPr>
+        <w:t>dataloaders</w:t>
+      </w:r>
+      <w:proofErr w:type="spellEnd"/>
+      <w:r>
+        <w:rPr>
+          <w:rFonts w:ascii="Times New Roman" w:hAnsi="Times New Roman" w:cs="Times New Roman"/>
+          <w:sz w:val="24"/>
+          <w:u w:val="single"/>
+        </w:rPr>
+        <w:t xml:space="preserve"> for many public datasets</w:t>
+      </w:r>
+      <w:r>
+        <w:rPr>
+          <w:rFonts w:ascii="Times New Roman" w:hAnsi="Times New Roman" w:cs="Times New Roman"/>
+          <w:sz w:val="24"/>
+        </w:rPr>
+        <w:t xml:space="preserve">: one-liners to download and pre-process any of the number of datasets major public datasets (image datasets, audio datasets, text datasets in 467 languages and dialects, etc.) </w:t>
+      </w:r>
+      <w:r>
+        <w:rPr>
+          <w:rFonts w:ascii="Times New Roman" w:hAnsi="Times New Roman" w:cs="Times New Roman"/>
+          <w:color w:val="464646"/>
+          <w:sz w:val="24"/>
+          <w:shd w:val="clear" w:color="auto" w:fill="FDFDFD"/>
+        </w:rPr>
+        <w:t>provided on the </w:t>
+      </w:r>
+      <w:proofErr w:type="spellStart"/>
+      <w:r>
+        <w:rPr>
+          <w:rFonts w:ascii="Times New Roman" w:hAnsi="Times New Roman" w:cs="Times New Roman"/>
+          <w:sz w:val="24"/>
+        </w:rPr>
+        <w:fldChar w:fldCharType="begin"/>
+      </w:r>
+      <w:r>
+        <w:rPr>
+          <w:rFonts w:ascii="Times New Roman" w:hAnsi="Times New Roman" w:cs="Times New Roman"/>
+          <w:sz w:val="24"/>
+        </w:rPr>
+        <w:instrText xml:space="preserve"> HYPERLINK "https://huggingface.co/datasets" </w:instrText>
+      </w:r>
+      <w:r>
+        <w:rPr>
+          <w:rFonts w:ascii="Times New Roman" w:hAnsi="Times New Roman" w:cs="Times New Roman"/>
+          <w:sz w:val="24"/>
+        </w:rPr>
+        <w:fldChar w:fldCharType="separate"/>
+      </w:r>
+      <w:r>
+        <w:rPr>
+          <w:rStyle w:val="Hyperlink"/>
+          <w:rFonts w:ascii="Times New Roman" w:hAnsi="Times New Roman" w:cs="Times New Roman"/>
+          <w:color w:val="006DAD"/>
+          <w:sz w:val="24"/>
+          <w:shd w:val="clear" w:color="auto" w:fill="FDFDFD"/>
+        </w:rPr>
+        <w:t>HuggingFace</w:t>
+      </w:r>
+      <w:proofErr w:type="spellEnd"/>
+      <w:r>
+        <w:rPr>
+          <w:rStyle w:val="Hyperlink"/>
+          <w:rFonts w:ascii="Times New Roman" w:hAnsi="Times New Roman" w:cs="Times New Roman"/>
+          <w:color w:val="006DAD"/>
+          <w:sz w:val="24"/>
+          <w:shd w:val="clear" w:color="auto" w:fill="FDFDFD"/>
+        </w:rPr>
+        <w:t xml:space="preserve"> Datasets Hub</w:t>
+      </w:r>
+      <w:r>
+        <w:rPr>
+          <w:rFonts w:ascii="Times New Roman" w:hAnsi="Times New Roman" w:cs="Times New Roman"/>
+          <w:sz w:val="24"/>
+        </w:rPr>
+        <w:fldChar w:fldCharType="end"/>
+      </w:r>
+      <w:r>
+        <w:rPr>
+          <w:rFonts w:ascii="Times New Roman" w:hAnsi="Times New Roman" w:cs="Times New Roman"/>
+          <w:color w:val="464646"/>
+          <w:sz w:val="24"/>
+          <w:shd w:val="clear" w:color="auto" w:fill="FDFDFD"/>
+        </w:rPr>
+        <w:t>.</w:t>
+      </w:r>
+    </w:p>
+    <w:p>
+      <w:pPr>
+        <w:pStyle w:val="ListParagraph"/>
+        <w:numPr>
+          <w:ilvl w:val="0"/>
+          <w:numId w:val="7"/>
+        </w:numPr>
+        <w:rPr>
+          <w:rFonts w:ascii="Times New Roman" w:hAnsi="Times New Roman" w:cs="Times New Roman"/>
+          <w:sz w:val="24"/>
+        </w:rPr>
+      </w:pPr>
+      <w:r>
+        <w:rPr>
+          <w:rFonts w:ascii="Times New Roman" w:hAnsi="Times New Roman" w:cs="Times New Roman"/>
+          <w:sz w:val="24"/>
+          <w:u w:val="single"/>
+        </w:rPr>
+        <w:t>efficient data pre-processing</w:t>
+      </w:r>
+      <w:r>
+        <w:rPr>
+          <w:rFonts w:ascii="Times New Roman" w:hAnsi="Times New Roman" w:cs="Times New Roman"/>
+          <w:sz w:val="24"/>
+        </w:rPr>
+        <w:t xml:space="preserve">: simple, fast and reproducible data pre-processing for the public datasets as well as your own local datasets in CSV, JSON, text, PNG, JPEG, WAV, MP3, Parquet, etc. With simple commands like </w:t>
+      </w:r>
+      <w:proofErr w:type="spellStart"/>
+      <w:r>
+        <w:rPr>
+          <w:rFonts w:ascii="Times New Roman" w:hAnsi="Times New Roman" w:cs="Times New Roman"/>
+          <w:i/>
+          <w:sz w:val="24"/>
+        </w:rPr>
+        <w:t>processed_dataset</w:t>
+      </w:r>
+      <w:proofErr w:type="spellEnd"/>
+      <w:r>
+        <w:rPr>
+          <w:rFonts w:ascii="Times New Roman" w:hAnsi="Times New Roman" w:cs="Times New Roman"/>
+          <w:i/>
+          <w:sz w:val="24"/>
+        </w:rPr>
+        <w:t xml:space="preserve"> = </w:t>
+      </w:r>
+      <w:proofErr w:type="spellStart"/>
+      <w:r>
+        <w:rPr>
+          <w:rFonts w:ascii="Times New Roman" w:hAnsi="Times New Roman" w:cs="Times New Roman"/>
+          <w:i/>
+          <w:sz w:val="24"/>
+        </w:rPr>
+        <w:t>dataset.map</w:t>
+      </w:r>
+      <w:proofErr w:type="spellEnd"/>
+      <w:r>
+        <w:rPr>
+          <w:rFonts w:ascii="Times New Roman" w:hAnsi="Times New Roman" w:cs="Times New Roman"/>
+          <w:i/>
+          <w:sz w:val="24"/>
+        </w:rPr>
+        <w:t>(</w:t>
+      </w:r>
+      <w:proofErr w:type="spellStart"/>
+      <w:r>
+        <w:rPr>
+          <w:rFonts w:ascii="Times New Roman" w:hAnsi="Times New Roman" w:cs="Times New Roman"/>
+          <w:i/>
+          <w:sz w:val="24"/>
+        </w:rPr>
+        <w:t>process_example</w:t>
+      </w:r>
+      <w:proofErr w:type="spellEnd"/>
+      <w:r>
+        <w:rPr>
+          <w:rFonts w:ascii="Times New Roman" w:hAnsi="Times New Roman" w:cs="Times New Roman"/>
+          <w:i/>
+          <w:sz w:val="24"/>
+        </w:rPr>
+        <w:t>)</w:t>
+      </w:r>
+      <w:r>
+        <w:rPr>
+          <w:rFonts w:ascii="Times New Roman" w:hAnsi="Times New Roman" w:cs="Times New Roman"/>
+          <w:sz w:val="24"/>
+        </w:rPr>
+        <w:t>, efficiently prepare the dataset for inspection and ML model evaluation and training.</w:t>
+      </w:r>
+    </w:p>
+    <w:p>
+      <w:pPr>
+        <w:rPr>
+          <w:rFonts w:ascii="Times New Roman" w:hAnsi="Times New Roman" w:cs="Times New Roman"/>
+          <w:sz w:val="24"/>
+        </w:rPr>
+      </w:pPr>
+      <w:r>
+        <w:rPr>
+          <w:rFonts w:ascii="Times New Roman" w:hAnsi="Times New Roman" w:cs="Times New Roman"/>
+          <w:sz w:val="24"/>
+        </w:rPr>
+        <w:br w:type="page"/>
+      </w:r>
+    </w:p>
+    <w:p>
+      <w:pPr>
+        <w:spacing w:line="276" w:lineRule="auto"/>
+        <w:jc w:val="center"/>
+        <w:rPr>
+          <w:rFonts w:ascii="Times New Roman" w:hAnsi="Times New Roman" w:cs="Times New Roman"/>
+          <w:b/>
+          <w:sz w:val="28"/>
+        </w:rPr>
+      </w:pPr>
+      <w:r>
+        <w:rPr>
+          <w:rFonts w:ascii="Times New Roman" w:hAnsi="Times New Roman" w:cs="Times New Roman"/>
+          <w:b/>
+          <w:sz w:val="28"/>
+        </w:rPr>
+        <w:lastRenderedPageBreak/>
+        <w:t>Training Parameter Details</w:t>
+      </w:r>
+      <w:bookmarkStart w:id="0" w:name="_GoBack"/>
+      <w:bookmarkEnd w:id="0"/>
+    </w:p>
+    <w:p>
+      <w:pPr>
+        <w:spacing w:line="276" w:lineRule="auto"/>
+        <w:jc w:val="center"/>
+        <w:rPr>
+          <w:rFonts w:ascii="Times New Roman" w:hAnsi="Times New Roman" w:cs="Times New Roman"/>
+          <w:b/>
+          <w:sz w:val="28"/>
+        </w:rPr>
+      </w:pPr>
+      <w:r>
+        <w:rPr>
+          <w:rFonts w:ascii="Times New Roman" w:hAnsi="Times New Roman" w:cs="Times New Roman"/>
+          <w:b/>
+          <w:sz w:val="28"/>
+        </w:rPr>
         <w:t>1.0-model-training</w:t>
       </w:r>
     </w:p>
@@ -33,6 +1311,7 @@
           <w:lang w:eastAsia="en-IN"/>
         </w:rPr>
       </w:pPr>
+      <w:proofErr w:type="spellStart"/>
       <w:r>
         <w:rPr>
           <w:rFonts w:ascii="Consolas" w:eastAsia="Times New Roman" w:hAnsi="Consolas" w:cs="Times New Roman"/>
@@ -43,6 +1322,7 @@
         </w:rPr>
         <w:t>trainer_args</w:t>
       </w:r>
+      <w:proofErr w:type="spellEnd"/>
       <w:r>
         <w:rPr>
           <w:rFonts w:ascii="Consolas" w:eastAsia="Times New Roman" w:hAnsi="Consolas" w:cs="Times New Roman"/>
@@ -74,7 +1354,6 @@
         <w:t xml:space="preserve"> </w:t>
       </w:r>
       <w:proofErr w:type="spellStart"/>
-      <w:proofErr w:type="gramStart"/>
       <w:r>
         <w:rPr>
           <w:rFonts w:ascii="Consolas" w:eastAsia="Times New Roman" w:hAnsi="Consolas" w:cs="Times New Roman"/>
@@ -96,7 +1375,6 @@
         </w:rPr>
         <w:t>(</w:t>
       </w:r>
-      <w:proofErr w:type="gramEnd"/>
     </w:p>
     <w:p>
       <w:pPr>
@@ -952,8 +2230,6 @@
         </w:rPr>
         <w:t>(</w:t>
       </w:r>
-      <w:bookmarkStart w:id="0" w:name="_GoBack"/>
-      <w:bookmarkEnd w:id="0"/>
     </w:p>
     <w:p>
       <w:pPr>
@@ -1711,7 +2987,936 @@
     </w:p>
     <w:p>
       <w:pPr>
-        <w:spacing w:line="276" w:lineRule="auto"/>
+        <w:rPr>
+          <w:rFonts w:ascii="Times New Roman" w:hAnsi="Times New Roman" w:cs="Times New Roman"/>
+          <w:sz w:val="28"/>
+        </w:rPr>
+      </w:pPr>
+      <w:r>
+        <w:rPr>
+          <w:rFonts w:ascii="Times New Roman" w:hAnsi="Times New Roman" w:cs="Times New Roman"/>
+          <w:sz w:val="28"/>
+        </w:rPr>
+        <w:br w:type="page"/>
+      </w:r>
+    </w:p>
+    <w:p>
+      <w:pPr>
+        <w:spacing w:line="276" w:lineRule="auto"/>
+        <w:jc w:val="center"/>
+        <w:rPr>
+          <w:rFonts w:ascii="Times New Roman" w:hAnsi="Times New Roman" w:cs="Times New Roman"/>
+          <w:b/>
+          <w:sz w:val="28"/>
+        </w:rPr>
+      </w:pPr>
+      <w:r>
+        <w:rPr>
+          <w:rFonts w:ascii="Times New Roman" w:hAnsi="Times New Roman" w:cs="Times New Roman"/>
+          <w:b/>
+          <w:sz w:val="28"/>
+        </w:rPr>
+        <w:lastRenderedPageBreak/>
+        <w:t>Important Hugging Face Resources</w:t>
+      </w:r>
+    </w:p>
+    <w:p>
+      <w:pPr>
+        <w:spacing w:line="276" w:lineRule="auto"/>
+        <w:rPr>
+          <w:rFonts w:ascii="Times New Roman" w:hAnsi="Times New Roman" w:cs="Times New Roman"/>
+          <w:sz w:val="24"/>
+        </w:rPr>
+      </w:pPr>
+      <w:hyperlink r:id="rId10" w:history="1">
+        <w:r>
+          <w:rPr>
+            <w:rStyle w:val="Hyperlink"/>
+            <w:rFonts w:ascii="Times New Roman" w:hAnsi="Times New Roman" w:cs="Times New Roman"/>
+            <w:sz w:val="24"/>
+          </w:rPr>
+          <w:t>https://huggingface.co/docs/transformers/en/model_doc/auto</w:t>
+        </w:r>
+      </w:hyperlink>
+    </w:p>
+    <w:p>
+      <w:pPr>
+        <w:spacing w:line="276" w:lineRule="auto"/>
+        <w:rPr>
+          <w:rFonts w:ascii="Times New Roman" w:hAnsi="Times New Roman" w:cs="Times New Roman"/>
+          <w:b/>
+          <w:sz w:val="24"/>
+        </w:rPr>
+      </w:pPr>
+      <w:r>
+        <w:rPr>
+          <w:rFonts w:ascii="Times New Roman" w:hAnsi="Times New Roman" w:cs="Times New Roman"/>
+          <w:b/>
+          <w:sz w:val="24"/>
+        </w:rPr>
+        <w:t>Auto Classes</w:t>
+      </w:r>
+      <w:r>
+        <w:rPr>
+          <w:rFonts w:ascii="Times New Roman" w:hAnsi="Times New Roman" w:cs="Times New Roman"/>
+          <w:b/>
+          <w:sz w:val="24"/>
+        </w:rPr>
+        <w:t>:</w:t>
+      </w:r>
+    </w:p>
+    <w:p>
+      <w:pPr>
+        <w:spacing w:line="276" w:lineRule="auto"/>
+        <w:rPr>
+          <w:rFonts w:ascii="Times New Roman" w:hAnsi="Times New Roman" w:cs="Times New Roman"/>
+          <w:sz w:val="24"/>
+        </w:rPr>
+      </w:pPr>
+      <w:r>
+        <w:rPr>
+          <w:rFonts w:ascii="Times New Roman" w:hAnsi="Times New Roman" w:cs="Times New Roman"/>
+          <w:sz w:val="24"/>
+        </w:rPr>
+        <w:t xml:space="preserve">In many cases, the architecture you want to use can be guessed from the name or the path of the pretrained model you are supplying to the </w:t>
+      </w:r>
+      <w:proofErr w:type="spellStart"/>
+      <w:r>
+        <w:rPr>
+          <w:rFonts w:ascii="Times New Roman" w:hAnsi="Times New Roman" w:cs="Times New Roman"/>
+          <w:sz w:val="24"/>
+        </w:rPr>
+        <w:t>from_pretrained</w:t>
+      </w:r>
+      <w:proofErr w:type="spellEnd"/>
+      <w:r>
+        <w:rPr>
+          <w:rFonts w:ascii="Times New Roman" w:hAnsi="Times New Roman" w:cs="Times New Roman"/>
+          <w:sz w:val="24"/>
+        </w:rPr>
+        <w:t xml:space="preserve">() method. </w:t>
+      </w:r>
+      <w:proofErr w:type="spellStart"/>
+      <w:r>
+        <w:rPr>
+          <w:rFonts w:ascii="Times New Roman" w:hAnsi="Times New Roman" w:cs="Times New Roman"/>
+          <w:sz w:val="24"/>
+        </w:rPr>
+        <w:t>AutoClasses</w:t>
+      </w:r>
+      <w:proofErr w:type="spellEnd"/>
+      <w:r>
+        <w:rPr>
+          <w:rFonts w:ascii="Times New Roman" w:hAnsi="Times New Roman" w:cs="Times New Roman"/>
+          <w:sz w:val="24"/>
+        </w:rPr>
+        <w:t xml:space="preserve"> are here to do this job for you so that you automatically retrieve the relevant model given the name/path to the pretrained weights/</w:t>
+      </w:r>
+      <w:proofErr w:type="spellStart"/>
+      <w:r>
+        <w:rPr>
+          <w:rFonts w:ascii="Times New Roman" w:hAnsi="Times New Roman" w:cs="Times New Roman"/>
+          <w:sz w:val="24"/>
+        </w:rPr>
+        <w:t>config</w:t>
+      </w:r>
+      <w:proofErr w:type="spellEnd"/>
+      <w:r>
+        <w:rPr>
+          <w:rFonts w:ascii="Times New Roman" w:hAnsi="Times New Roman" w:cs="Times New Roman"/>
+          <w:sz w:val="24"/>
+        </w:rPr>
+        <w:t>/vocabulary.</w:t>
+      </w:r>
+    </w:p>
+    <w:p>
+      <w:pPr>
+        <w:spacing w:line="276" w:lineRule="auto"/>
+        <w:rPr>
+          <w:rFonts w:ascii="Times New Roman" w:hAnsi="Times New Roman" w:cs="Times New Roman"/>
+          <w:sz w:val="24"/>
+        </w:rPr>
+      </w:pPr>
+      <w:r>
+        <w:rPr>
+          <w:rFonts w:ascii="Times New Roman" w:hAnsi="Times New Roman" w:cs="Times New Roman"/>
+          <w:sz w:val="24"/>
+        </w:rPr>
+        <w:t xml:space="preserve">Instantiating one of </w:t>
+      </w:r>
+      <w:proofErr w:type="spellStart"/>
+      <w:r>
+        <w:rPr>
+          <w:rFonts w:ascii="Times New Roman" w:hAnsi="Times New Roman" w:cs="Times New Roman"/>
+          <w:sz w:val="24"/>
+        </w:rPr>
+        <w:t>AutoConfig</w:t>
+      </w:r>
+      <w:proofErr w:type="spellEnd"/>
+      <w:r>
+        <w:rPr>
+          <w:rFonts w:ascii="Times New Roman" w:hAnsi="Times New Roman" w:cs="Times New Roman"/>
+          <w:sz w:val="24"/>
+        </w:rPr>
+        <w:t xml:space="preserve">, </w:t>
+      </w:r>
+      <w:proofErr w:type="spellStart"/>
+      <w:r>
+        <w:rPr>
+          <w:rFonts w:ascii="Times New Roman" w:hAnsi="Times New Roman" w:cs="Times New Roman"/>
+          <w:sz w:val="24"/>
+        </w:rPr>
+        <w:t>AutoModel</w:t>
+      </w:r>
+      <w:proofErr w:type="spellEnd"/>
+      <w:r>
+        <w:rPr>
+          <w:rFonts w:ascii="Times New Roman" w:hAnsi="Times New Roman" w:cs="Times New Roman"/>
+          <w:sz w:val="24"/>
+        </w:rPr>
+        <w:t xml:space="preserve">, and </w:t>
+      </w:r>
+      <w:proofErr w:type="spellStart"/>
+      <w:r>
+        <w:rPr>
+          <w:rFonts w:ascii="Times New Roman" w:hAnsi="Times New Roman" w:cs="Times New Roman"/>
+          <w:sz w:val="24"/>
+        </w:rPr>
+        <w:t>AutoTokenizer</w:t>
+      </w:r>
+      <w:proofErr w:type="spellEnd"/>
+      <w:r>
+        <w:rPr>
+          <w:rFonts w:ascii="Times New Roman" w:hAnsi="Times New Roman" w:cs="Times New Roman"/>
+          <w:sz w:val="24"/>
+        </w:rPr>
+        <w:t xml:space="preserve"> will directly create a class of the relevant architecture.</w:t>
+      </w:r>
+      <w:r>
+        <w:rPr>
+          <w:rFonts w:ascii="Times New Roman" w:hAnsi="Times New Roman" w:cs="Times New Roman"/>
+          <w:sz w:val="24"/>
+        </w:rPr>
+        <w:t xml:space="preserve"> For instance</w:t>
+      </w:r>
+    </w:p>
+    <w:p>
+      <w:pPr>
+        <w:spacing w:line="276" w:lineRule="auto"/>
+        <w:rPr>
+          <w:rFonts w:ascii="Times New Roman" w:hAnsi="Times New Roman" w:cs="Times New Roman"/>
+          <w:i/>
+          <w:sz w:val="24"/>
+        </w:rPr>
+      </w:pPr>
+      <w:r>
+        <w:rPr>
+          <w:rFonts w:ascii="Times New Roman" w:hAnsi="Times New Roman" w:cs="Times New Roman"/>
+          <w:i/>
+          <w:sz w:val="24"/>
+        </w:rPr>
+        <w:t xml:space="preserve">model = </w:t>
+      </w:r>
+      <w:proofErr w:type="spellStart"/>
+      <w:r>
+        <w:rPr>
+          <w:rFonts w:ascii="Times New Roman" w:hAnsi="Times New Roman" w:cs="Times New Roman"/>
+          <w:i/>
+          <w:sz w:val="24"/>
+        </w:rPr>
+        <w:t>AutoModel.from_pretrained</w:t>
+      </w:r>
+      <w:proofErr w:type="spellEnd"/>
+      <w:r>
+        <w:rPr>
+          <w:rFonts w:ascii="Times New Roman" w:hAnsi="Times New Roman" w:cs="Times New Roman"/>
+          <w:i/>
+          <w:sz w:val="24"/>
+        </w:rPr>
+        <w:t>("google-</w:t>
+      </w:r>
+      <w:proofErr w:type="spellStart"/>
+      <w:r>
+        <w:rPr>
+          <w:rFonts w:ascii="Times New Roman" w:hAnsi="Times New Roman" w:cs="Times New Roman"/>
+          <w:i/>
+          <w:sz w:val="24"/>
+        </w:rPr>
+        <w:t>bert</w:t>
+      </w:r>
+      <w:proofErr w:type="spellEnd"/>
+      <w:r>
+        <w:rPr>
+          <w:rFonts w:ascii="Times New Roman" w:hAnsi="Times New Roman" w:cs="Times New Roman"/>
+          <w:i/>
+          <w:sz w:val="24"/>
+        </w:rPr>
+        <w:t>/</w:t>
+      </w:r>
+      <w:proofErr w:type="spellStart"/>
+      <w:r>
+        <w:rPr>
+          <w:rFonts w:ascii="Times New Roman" w:hAnsi="Times New Roman" w:cs="Times New Roman"/>
+          <w:i/>
+          <w:sz w:val="24"/>
+        </w:rPr>
+        <w:t>bert</w:t>
+      </w:r>
+      <w:proofErr w:type="spellEnd"/>
+      <w:r>
+        <w:rPr>
+          <w:rFonts w:ascii="Times New Roman" w:hAnsi="Times New Roman" w:cs="Times New Roman"/>
+          <w:i/>
+          <w:sz w:val="24"/>
+        </w:rPr>
+        <w:t>-base-cased")</w:t>
+      </w:r>
+    </w:p>
+    <w:p>
+      <w:pPr>
+        <w:spacing w:line="276" w:lineRule="auto"/>
+        <w:rPr>
+          <w:rFonts w:ascii="Times New Roman" w:hAnsi="Times New Roman" w:cs="Times New Roman"/>
+          <w:sz w:val="24"/>
+        </w:rPr>
+      </w:pPr>
+      <w:r>
+        <w:rPr>
+          <w:rFonts w:ascii="Times New Roman" w:hAnsi="Times New Roman" w:cs="Times New Roman"/>
+          <w:sz w:val="24"/>
+        </w:rPr>
+        <w:t xml:space="preserve">will create a model that is an instance of </w:t>
+      </w:r>
+      <w:proofErr w:type="spellStart"/>
+      <w:r>
+        <w:rPr>
+          <w:rFonts w:ascii="Times New Roman" w:hAnsi="Times New Roman" w:cs="Times New Roman"/>
+          <w:sz w:val="24"/>
+        </w:rPr>
+        <w:t>BertModel</w:t>
+      </w:r>
+      <w:proofErr w:type="spellEnd"/>
+      <w:r>
+        <w:rPr>
+          <w:rFonts w:ascii="Times New Roman" w:hAnsi="Times New Roman" w:cs="Times New Roman"/>
+          <w:sz w:val="24"/>
+        </w:rPr>
+        <w:t>.</w:t>
+      </w:r>
+    </w:p>
+    <w:p>
+      <w:pPr>
+        <w:spacing w:line="276" w:lineRule="auto"/>
+        <w:rPr>
+          <w:rFonts w:ascii="Times New Roman" w:hAnsi="Times New Roman" w:cs="Times New Roman"/>
+          <w:sz w:val="24"/>
+        </w:rPr>
+      </w:pPr>
+      <w:r>
+        <w:rPr>
+          <w:rFonts w:ascii="Times New Roman" w:hAnsi="Times New Roman" w:cs="Times New Roman"/>
+          <w:sz w:val="24"/>
+        </w:rPr>
+        <w:t xml:space="preserve">There is one class of </w:t>
+      </w:r>
+      <w:proofErr w:type="spellStart"/>
+      <w:r>
+        <w:rPr>
+          <w:rFonts w:ascii="Times New Roman" w:hAnsi="Times New Roman" w:cs="Times New Roman"/>
+          <w:sz w:val="24"/>
+        </w:rPr>
+        <w:t>AutoModel</w:t>
+      </w:r>
+      <w:proofErr w:type="spellEnd"/>
+      <w:r>
+        <w:rPr>
+          <w:rFonts w:ascii="Times New Roman" w:hAnsi="Times New Roman" w:cs="Times New Roman"/>
+          <w:sz w:val="24"/>
+        </w:rPr>
+        <w:t xml:space="preserve"> for each task, and for each backend (PyTorch, </w:t>
+      </w:r>
+      <w:proofErr w:type="spellStart"/>
+      <w:r>
+        <w:rPr>
+          <w:rFonts w:ascii="Times New Roman" w:hAnsi="Times New Roman" w:cs="Times New Roman"/>
+          <w:sz w:val="24"/>
+        </w:rPr>
+        <w:t>TensorFlow</w:t>
+      </w:r>
+      <w:proofErr w:type="spellEnd"/>
+      <w:r>
+        <w:rPr>
+          <w:rFonts w:ascii="Times New Roman" w:hAnsi="Times New Roman" w:cs="Times New Roman"/>
+          <w:sz w:val="24"/>
+        </w:rPr>
+        <w:t>, or Flax).</w:t>
+      </w:r>
+    </w:p>
+    <w:p>
+      <w:pPr>
+        <w:spacing w:line="276" w:lineRule="auto"/>
+        <w:rPr>
+          <w:rFonts w:ascii="Times New Roman" w:hAnsi="Times New Roman" w:cs="Times New Roman"/>
+          <w:b/>
+          <w:sz w:val="24"/>
+        </w:rPr>
+      </w:pPr>
+      <w:proofErr w:type="spellStart"/>
+      <w:r>
+        <w:rPr>
+          <w:rFonts w:ascii="Times New Roman" w:hAnsi="Times New Roman" w:cs="Times New Roman"/>
+          <w:b/>
+          <w:sz w:val="24"/>
+        </w:rPr>
+        <w:t>AutoModel</w:t>
+      </w:r>
+      <w:proofErr w:type="spellEnd"/>
+    </w:p>
+    <w:p>
+      <w:pPr>
+        <w:spacing w:line="276" w:lineRule="auto"/>
+        <w:rPr>
+          <w:rFonts w:ascii="Times New Roman" w:hAnsi="Times New Roman" w:cs="Times New Roman"/>
+          <w:sz w:val="24"/>
+        </w:rPr>
+      </w:pPr>
+      <w:hyperlink r:id="rId11" w:history="1">
+        <w:r>
+          <w:rPr>
+            <w:rStyle w:val="Hyperlink"/>
+            <w:rFonts w:ascii="Times New Roman" w:hAnsi="Times New Roman" w:cs="Times New Roman"/>
+            <w:sz w:val="24"/>
+          </w:rPr>
+          <w:t>https://huggingface.co/docs/transformers/v4.41.3/en/model_doc/auto#transformers.AutoModel</w:t>
+        </w:r>
+      </w:hyperlink>
+    </w:p>
+    <w:p>
+      <w:pPr>
+        <w:spacing w:line="276" w:lineRule="auto"/>
+        <w:rPr>
+          <w:rFonts w:ascii="Times New Roman" w:hAnsi="Times New Roman" w:cs="Times New Roman"/>
+          <w:sz w:val="24"/>
+        </w:rPr>
+      </w:pPr>
+      <w:r>
+        <w:rPr>
+          <w:rFonts w:ascii="Times New Roman" w:hAnsi="Times New Roman" w:cs="Times New Roman"/>
+          <w:sz w:val="24"/>
+        </w:rPr>
+        <w:t xml:space="preserve">This is a generic model class that will be instantiated as one of the base model classes of the library when created with the </w:t>
+      </w:r>
+      <w:proofErr w:type="spellStart"/>
+      <w:r>
+        <w:rPr>
+          <w:rFonts w:ascii="Times New Roman" w:hAnsi="Times New Roman" w:cs="Times New Roman"/>
+          <w:sz w:val="24"/>
+        </w:rPr>
+        <w:t>from_pretrained</w:t>
+      </w:r>
+      <w:proofErr w:type="spellEnd"/>
+      <w:r>
+        <w:rPr>
+          <w:rFonts w:ascii="Times New Roman" w:hAnsi="Times New Roman" w:cs="Times New Roman"/>
+          <w:sz w:val="24"/>
+        </w:rPr>
+        <w:t xml:space="preserve">() class method or the </w:t>
+      </w:r>
+      <w:proofErr w:type="spellStart"/>
+      <w:r>
+        <w:rPr>
+          <w:rFonts w:ascii="Times New Roman" w:hAnsi="Times New Roman" w:cs="Times New Roman"/>
+          <w:sz w:val="24"/>
+        </w:rPr>
+        <w:t>from_config</w:t>
+      </w:r>
+      <w:proofErr w:type="spellEnd"/>
+      <w:r>
+        <w:rPr>
+          <w:rFonts w:ascii="Times New Roman" w:hAnsi="Times New Roman" w:cs="Times New Roman"/>
+          <w:sz w:val="24"/>
+        </w:rPr>
+        <w:t>() class method.</w:t>
+      </w:r>
+    </w:p>
+    <w:p>
+      <w:pPr>
+        <w:spacing w:line="276" w:lineRule="auto"/>
+        <w:rPr>
+          <w:rFonts w:ascii="Times New Roman" w:hAnsi="Times New Roman" w:cs="Times New Roman"/>
+          <w:sz w:val="24"/>
+        </w:rPr>
+      </w:pPr>
+      <w:r>
+        <w:rPr>
+          <w:rFonts w:ascii="Times New Roman" w:hAnsi="Times New Roman" w:cs="Times New Roman"/>
+          <w:sz w:val="24"/>
+          <w:u w:val="single"/>
+        </w:rPr>
+        <w:t>Note</w:t>
+      </w:r>
+      <w:r>
+        <w:rPr>
+          <w:rFonts w:ascii="Times New Roman" w:hAnsi="Times New Roman" w:cs="Times New Roman"/>
+          <w:sz w:val="24"/>
+        </w:rPr>
+        <w:t xml:space="preserve">: Loading a model from its configuration file does not load the model weights. It only affects the model’s configuration. Use </w:t>
+      </w:r>
+      <w:proofErr w:type="spellStart"/>
+      <w:r>
+        <w:rPr>
+          <w:rFonts w:ascii="Times New Roman" w:hAnsi="Times New Roman" w:cs="Times New Roman"/>
+          <w:sz w:val="24"/>
+        </w:rPr>
+        <w:t>from_pretrained</w:t>
+      </w:r>
+      <w:proofErr w:type="spellEnd"/>
+      <w:r>
+        <w:rPr>
+          <w:rFonts w:ascii="Times New Roman" w:hAnsi="Times New Roman" w:cs="Times New Roman"/>
+          <w:sz w:val="24"/>
+        </w:rPr>
+        <w:t>() to load the model weights.</w:t>
+      </w:r>
+    </w:p>
+    <w:p>
+      <w:pPr>
+        <w:spacing w:line="276" w:lineRule="auto"/>
+        <w:rPr>
+          <w:rFonts w:ascii="Times New Roman" w:hAnsi="Times New Roman" w:cs="Times New Roman"/>
+          <w:b/>
+          <w:sz w:val="24"/>
+        </w:rPr>
+      </w:pPr>
+      <w:r>
+        <w:rPr>
+          <w:rFonts w:ascii="Times New Roman" w:hAnsi="Times New Roman" w:cs="Times New Roman"/>
+          <w:b/>
+          <w:sz w:val="24"/>
+        </w:rPr>
+        <w:t>AutoModelForSeq2SeqLM</w:t>
+      </w:r>
+    </w:p>
+    <w:p>
+      <w:pPr>
+        <w:spacing w:line="276" w:lineRule="auto"/>
+        <w:rPr>
+          <w:rFonts w:ascii="Times New Roman" w:hAnsi="Times New Roman" w:cs="Times New Roman"/>
+          <w:sz w:val="24"/>
+        </w:rPr>
+      </w:pPr>
+      <w:hyperlink r:id="rId12" w:history="1">
+        <w:r>
+          <w:rPr>
+            <w:rStyle w:val="Hyperlink"/>
+            <w:rFonts w:ascii="Times New Roman" w:hAnsi="Times New Roman" w:cs="Times New Roman"/>
+            <w:sz w:val="24"/>
+          </w:rPr>
+          <w:t>https://huggingface.co/docs/transformers/en/model_doc/auto#transformers.AutoModelForSeq2SeqLM</w:t>
+        </w:r>
+      </w:hyperlink>
+    </w:p>
+    <w:p>
+      <w:pPr>
+        <w:spacing w:line="276" w:lineRule="auto"/>
+        <w:rPr>
+          <w:rFonts w:ascii="Times New Roman" w:hAnsi="Times New Roman" w:cs="Times New Roman"/>
+          <w:sz w:val="24"/>
+        </w:rPr>
+      </w:pPr>
+      <w:r>
+        <w:rPr>
+          <w:rFonts w:ascii="Times New Roman" w:hAnsi="Times New Roman" w:cs="Times New Roman"/>
+          <w:sz w:val="24"/>
+        </w:rPr>
+        <w:t xml:space="preserve">This is a generic model class that will be instantiated as one of the model classes of the library (with a sequence-to-sequence language </w:t>
+      </w:r>
+      <w:proofErr w:type="spellStart"/>
+      <w:r>
+        <w:rPr>
+          <w:rFonts w:ascii="Times New Roman" w:hAnsi="Times New Roman" w:cs="Times New Roman"/>
+          <w:sz w:val="24"/>
+        </w:rPr>
+        <w:t>modeling</w:t>
+      </w:r>
+      <w:proofErr w:type="spellEnd"/>
+      <w:r>
+        <w:rPr>
+          <w:rFonts w:ascii="Times New Roman" w:hAnsi="Times New Roman" w:cs="Times New Roman"/>
+          <w:sz w:val="24"/>
+        </w:rPr>
+        <w:t xml:space="preserve"> head) when created with the </w:t>
+      </w:r>
+      <w:proofErr w:type="spellStart"/>
+      <w:r>
+        <w:rPr>
+          <w:rFonts w:ascii="Times New Roman" w:hAnsi="Times New Roman" w:cs="Times New Roman"/>
+          <w:sz w:val="24"/>
+        </w:rPr>
+        <w:t>from_pretrained</w:t>
+      </w:r>
+      <w:proofErr w:type="spellEnd"/>
+      <w:r>
+        <w:rPr>
+          <w:rFonts w:ascii="Times New Roman" w:hAnsi="Times New Roman" w:cs="Times New Roman"/>
+          <w:sz w:val="24"/>
+        </w:rPr>
+        <w:t xml:space="preserve">() class method or the </w:t>
+      </w:r>
+      <w:proofErr w:type="spellStart"/>
+      <w:r>
+        <w:rPr>
+          <w:rFonts w:ascii="Times New Roman" w:hAnsi="Times New Roman" w:cs="Times New Roman"/>
+          <w:sz w:val="24"/>
+        </w:rPr>
+        <w:t>from_config</w:t>
+      </w:r>
+      <w:proofErr w:type="spellEnd"/>
+      <w:r>
+        <w:rPr>
+          <w:rFonts w:ascii="Times New Roman" w:hAnsi="Times New Roman" w:cs="Times New Roman"/>
+          <w:sz w:val="24"/>
+        </w:rPr>
+        <w:t>() class method.</w:t>
+      </w:r>
+    </w:p>
+    <w:p>
+      <w:pPr>
+        <w:spacing w:line="276" w:lineRule="auto"/>
+        <w:rPr>
+          <w:rFonts w:ascii="Times New Roman" w:hAnsi="Times New Roman" w:cs="Times New Roman"/>
+          <w:sz w:val="24"/>
+        </w:rPr>
+      </w:pPr>
+      <w:r>
+        <w:rPr>
+          <w:rFonts w:ascii="Times New Roman" w:hAnsi="Times New Roman" w:cs="Times New Roman"/>
+          <w:sz w:val="24"/>
+          <w:u w:val="single"/>
+        </w:rPr>
+        <w:t>Note</w:t>
+      </w:r>
+      <w:r>
+        <w:rPr>
+          <w:rFonts w:ascii="Times New Roman" w:hAnsi="Times New Roman" w:cs="Times New Roman"/>
+          <w:sz w:val="24"/>
+        </w:rPr>
+        <w:t xml:space="preserve">: Loading a model from its configuration file does not load the model weights. It only affects the model’s configuration. Use </w:t>
+      </w:r>
+      <w:proofErr w:type="spellStart"/>
+      <w:r>
+        <w:rPr>
+          <w:rFonts w:ascii="Times New Roman" w:hAnsi="Times New Roman" w:cs="Times New Roman"/>
+          <w:sz w:val="24"/>
+        </w:rPr>
+        <w:t>from_pretrained</w:t>
+      </w:r>
+      <w:proofErr w:type="spellEnd"/>
+      <w:r>
+        <w:rPr>
+          <w:rFonts w:ascii="Times New Roman" w:hAnsi="Times New Roman" w:cs="Times New Roman"/>
+          <w:sz w:val="24"/>
+        </w:rPr>
+        <w:t>() to load the model weights.</w:t>
+      </w:r>
+    </w:p>
+    <w:p>
+      <w:pPr>
+        <w:spacing w:line="276" w:lineRule="auto"/>
+        <w:rPr>
+          <w:rFonts w:ascii="Times New Roman" w:hAnsi="Times New Roman" w:cs="Times New Roman"/>
+          <w:sz w:val="24"/>
+        </w:rPr>
+      </w:pPr>
+      <w:hyperlink r:id="rId13" w:history="1">
+        <w:r>
+          <w:rPr>
+            <w:rStyle w:val="Hyperlink"/>
+            <w:rFonts w:ascii="Times New Roman" w:hAnsi="Times New Roman" w:cs="Times New Roman"/>
+            <w:sz w:val="24"/>
+          </w:rPr>
+          <w:t>https://huggingface.co/docs/transformers/en/main_classes/data_collator</w:t>
+        </w:r>
+      </w:hyperlink>
+    </w:p>
+    <w:p>
+      <w:pPr>
+        <w:spacing w:line="276" w:lineRule="auto"/>
+        <w:rPr>
+          <w:rFonts w:ascii="Times New Roman" w:hAnsi="Times New Roman" w:cs="Times New Roman"/>
+          <w:b/>
+          <w:sz w:val="24"/>
+        </w:rPr>
+      </w:pPr>
+      <w:r>
+        <w:rPr>
+          <w:rFonts w:ascii="Times New Roman" w:hAnsi="Times New Roman" w:cs="Times New Roman"/>
+          <w:b/>
+          <w:sz w:val="24"/>
+        </w:rPr>
+        <w:t>Data Collator</w:t>
+      </w:r>
+    </w:p>
+    <w:p>
+      <w:pPr>
+        <w:spacing w:line="276" w:lineRule="auto"/>
+        <w:rPr>
+          <w:rFonts w:ascii="Times New Roman" w:hAnsi="Times New Roman" w:cs="Times New Roman"/>
+          <w:sz w:val="24"/>
+        </w:rPr>
+      </w:pPr>
+      <w:r>
+        <w:rPr>
+          <w:rFonts w:ascii="Times New Roman" w:hAnsi="Times New Roman" w:cs="Times New Roman"/>
+          <w:sz w:val="24"/>
+        </w:rPr>
+        <w:t xml:space="preserve">Data collators are objects that will form a batch by using a list of dataset elements as input. These elements are of the same type as the elements of </w:t>
+      </w:r>
+      <w:proofErr w:type="spellStart"/>
+      <w:r>
+        <w:rPr>
+          <w:rFonts w:ascii="Times New Roman" w:hAnsi="Times New Roman" w:cs="Times New Roman"/>
+          <w:sz w:val="24"/>
+        </w:rPr>
+        <w:t>train_dataset</w:t>
+      </w:r>
+      <w:proofErr w:type="spellEnd"/>
+      <w:r>
+        <w:rPr>
+          <w:rFonts w:ascii="Times New Roman" w:hAnsi="Times New Roman" w:cs="Times New Roman"/>
+          <w:sz w:val="24"/>
+        </w:rPr>
+        <w:t xml:space="preserve"> or </w:t>
+      </w:r>
+      <w:proofErr w:type="spellStart"/>
+      <w:r>
+        <w:rPr>
+          <w:rFonts w:ascii="Times New Roman" w:hAnsi="Times New Roman" w:cs="Times New Roman"/>
+          <w:sz w:val="24"/>
+        </w:rPr>
+        <w:t>eval_dataset</w:t>
+      </w:r>
+      <w:proofErr w:type="spellEnd"/>
+      <w:r>
+        <w:rPr>
+          <w:rFonts w:ascii="Times New Roman" w:hAnsi="Times New Roman" w:cs="Times New Roman"/>
+          <w:sz w:val="24"/>
+        </w:rPr>
+        <w:t>.</w:t>
+      </w:r>
+      <w:r>
+        <w:rPr>
+          <w:rFonts w:ascii="Times New Roman" w:hAnsi="Times New Roman" w:cs="Times New Roman"/>
+          <w:sz w:val="24"/>
+        </w:rPr>
+        <w:t xml:space="preserve"> </w:t>
+      </w:r>
+      <w:r>
+        <w:rPr>
+          <w:rFonts w:ascii="Times New Roman" w:hAnsi="Times New Roman" w:cs="Times New Roman"/>
+          <w:sz w:val="24"/>
+        </w:rPr>
+        <w:t>To be able to build batches, data collators may apply some processing (like padding).</w:t>
+      </w:r>
+    </w:p>
+    <w:p>
+      <w:pPr>
+        <w:spacing w:line="276" w:lineRule="auto"/>
+        <w:rPr>
+          <w:rFonts w:ascii="Times New Roman" w:hAnsi="Times New Roman" w:cs="Times New Roman"/>
+          <w:b/>
+          <w:sz w:val="24"/>
+        </w:rPr>
+      </w:pPr>
+      <w:r>
+        <w:rPr>
+          <w:rFonts w:ascii="Times New Roman" w:hAnsi="Times New Roman" w:cs="Times New Roman"/>
+          <w:b/>
+          <w:sz w:val="24"/>
+        </w:rPr>
+        <w:lastRenderedPageBreak/>
+        <w:t>DataCollatorForSeq2Seq</w:t>
+      </w:r>
+    </w:p>
+    <w:p>
+      <w:pPr>
+        <w:spacing w:line="276" w:lineRule="auto"/>
+        <w:rPr>
+          <w:rFonts w:ascii="Times New Roman" w:hAnsi="Times New Roman" w:cs="Times New Roman"/>
+          <w:sz w:val="24"/>
+        </w:rPr>
+      </w:pPr>
+      <w:hyperlink r:id="rId14" w:history="1">
+        <w:r>
+          <w:rPr>
+            <w:rStyle w:val="Hyperlink"/>
+            <w:rFonts w:ascii="Times New Roman" w:hAnsi="Times New Roman" w:cs="Times New Roman"/>
+            <w:sz w:val="24"/>
+          </w:rPr>
+          <w:t>https://huggingface.co/docs/transformers/en/main_classes/data_collator#transformers.DataCollatorForSeq2Seq</w:t>
+        </w:r>
+      </w:hyperlink>
+    </w:p>
+    <w:p>
+      <w:pPr>
+        <w:spacing w:line="276" w:lineRule="auto"/>
+        <w:rPr>
+          <w:rFonts w:ascii="Times New Roman" w:hAnsi="Times New Roman" w:cs="Times New Roman"/>
+          <w:sz w:val="24"/>
+        </w:rPr>
+      </w:pPr>
+      <w:r>
+        <w:rPr>
+          <w:rFonts w:ascii="Times New Roman" w:hAnsi="Times New Roman" w:cs="Times New Roman"/>
+          <w:sz w:val="24"/>
+        </w:rPr>
+        <w:t>Data collator that will dynamically pad the inputs received, as well as the labels.</w:t>
+      </w:r>
+    </w:p>
+    <w:p>
+      <w:pPr>
+        <w:spacing w:line="276" w:lineRule="auto"/>
+        <w:rPr>
+          <w:rFonts w:ascii="Times New Roman" w:hAnsi="Times New Roman" w:cs="Times New Roman"/>
+          <w:sz w:val="24"/>
+        </w:rPr>
+      </w:pPr>
+    </w:p>
+    <w:p>
+      <w:pPr>
+        <w:spacing w:line="276" w:lineRule="auto"/>
+        <w:rPr>
+          <w:rFonts w:ascii="Times New Roman" w:hAnsi="Times New Roman" w:cs="Times New Roman"/>
+          <w:sz w:val="24"/>
+        </w:rPr>
+      </w:pPr>
+      <w:hyperlink r:id="rId15" w:history="1">
+        <w:r>
+          <w:rPr>
+            <w:rStyle w:val="Hyperlink"/>
+            <w:rFonts w:ascii="Times New Roman" w:hAnsi="Times New Roman" w:cs="Times New Roman"/>
+            <w:sz w:val="24"/>
+          </w:rPr>
+          <w:t>https://huggingface.co/docs/transformers/en/main_classes/trainer</w:t>
+        </w:r>
+      </w:hyperlink>
+    </w:p>
+    <w:p>
+      <w:pPr>
+        <w:spacing w:line="276" w:lineRule="auto"/>
+        <w:rPr>
+          <w:rFonts w:ascii="Times New Roman" w:hAnsi="Times New Roman" w:cs="Times New Roman"/>
+          <w:sz w:val="24"/>
+        </w:rPr>
+      </w:pPr>
+      <w:r>
+        <w:rPr>
+          <w:rFonts w:ascii="Times New Roman" w:hAnsi="Times New Roman" w:cs="Times New Roman"/>
+          <w:sz w:val="24"/>
+        </w:rPr>
+        <w:t xml:space="preserve">The Trainer class provides an API for feature-complete training in PyTorch, and it supports distributed training on multiple GPUs/TPUs, mixed precision for NVIDIA GPUs, AMD GPUs, and </w:t>
+      </w:r>
+      <w:proofErr w:type="spellStart"/>
+      <w:r>
+        <w:rPr>
+          <w:rFonts w:ascii="Times New Roman" w:hAnsi="Times New Roman" w:cs="Times New Roman"/>
+          <w:sz w:val="24"/>
+        </w:rPr>
+        <w:t>torch.amp</w:t>
+      </w:r>
+      <w:proofErr w:type="spellEnd"/>
+      <w:r>
+        <w:rPr>
+          <w:rFonts w:ascii="Times New Roman" w:hAnsi="Times New Roman" w:cs="Times New Roman"/>
+          <w:sz w:val="24"/>
+        </w:rPr>
+        <w:t xml:space="preserve"> for PyTorch.</w:t>
+      </w:r>
+    </w:p>
+    <w:p>
+      <w:pPr>
+        <w:spacing w:line="276" w:lineRule="auto"/>
+        <w:rPr>
+          <w:rFonts w:ascii="Times New Roman" w:hAnsi="Times New Roman" w:cs="Times New Roman"/>
+          <w:sz w:val="24"/>
+        </w:rPr>
+      </w:pPr>
+      <w:r>
+        <w:rPr>
+          <w:rFonts w:ascii="Times New Roman" w:hAnsi="Times New Roman" w:cs="Times New Roman"/>
+          <w:sz w:val="24"/>
+        </w:rPr>
+        <w:t xml:space="preserve">Trainer goes hand-in-hand with the </w:t>
+      </w:r>
+      <w:proofErr w:type="spellStart"/>
+      <w:r>
+        <w:rPr>
+          <w:rFonts w:ascii="Times New Roman" w:hAnsi="Times New Roman" w:cs="Times New Roman"/>
+          <w:sz w:val="24"/>
+        </w:rPr>
+        <w:t>TrainingArguments</w:t>
+      </w:r>
+      <w:proofErr w:type="spellEnd"/>
+      <w:r>
+        <w:rPr>
+          <w:rFonts w:ascii="Times New Roman" w:hAnsi="Times New Roman" w:cs="Times New Roman"/>
+          <w:sz w:val="24"/>
+        </w:rPr>
+        <w:t xml:space="preserve"> class, which offers a wide range of options to customize how a model is trained. Together, these two classes provide a complete training API.</w:t>
+      </w:r>
+    </w:p>
+    <w:p>
+      <w:pPr>
+        <w:spacing w:line="276" w:lineRule="auto"/>
+        <w:rPr>
+          <w:rFonts w:ascii="Times New Roman" w:hAnsi="Times New Roman" w:cs="Times New Roman"/>
+          <w:b/>
+          <w:sz w:val="24"/>
+        </w:rPr>
+      </w:pPr>
+      <w:proofErr w:type="spellStart"/>
+      <w:r>
+        <w:rPr>
+          <w:rFonts w:ascii="Times New Roman" w:hAnsi="Times New Roman" w:cs="Times New Roman"/>
+          <w:b/>
+          <w:sz w:val="24"/>
+        </w:rPr>
+        <w:t>TrainingArguments</w:t>
+      </w:r>
+      <w:proofErr w:type="spellEnd"/>
+    </w:p>
+    <w:p>
+      <w:pPr>
+        <w:spacing w:line="276" w:lineRule="auto"/>
+        <w:rPr>
+          <w:rFonts w:ascii="Times New Roman" w:hAnsi="Times New Roman" w:cs="Times New Roman"/>
+          <w:sz w:val="24"/>
+        </w:rPr>
+      </w:pPr>
+      <w:hyperlink r:id="rId16" w:history="1">
+        <w:r>
+          <w:rPr>
+            <w:rStyle w:val="Hyperlink"/>
+            <w:rFonts w:ascii="Times New Roman" w:hAnsi="Times New Roman" w:cs="Times New Roman"/>
+            <w:sz w:val="24"/>
+          </w:rPr>
+          <w:t>https://huggingface.co/docs/transformers/v4.41.3/en/main_classes/trainer#transformers.TrainingArguments</w:t>
+        </w:r>
+      </w:hyperlink>
+    </w:p>
+    <w:p>
+      <w:pPr>
+        <w:spacing w:line="276" w:lineRule="auto"/>
+        <w:rPr>
+          <w:rFonts w:ascii="Times New Roman" w:hAnsi="Times New Roman" w:cs="Times New Roman"/>
+          <w:sz w:val="24"/>
+        </w:rPr>
+      </w:pPr>
+    </w:p>
+    <w:p>
+      <w:pPr>
+        <w:spacing w:line="276" w:lineRule="auto"/>
+        <w:jc w:val="center"/>
         <w:rPr>
           <w:rFonts w:ascii="Times New Roman" w:hAnsi="Times New Roman" w:cs="Times New Roman"/>
           <w:sz w:val="28"/>
@@ -2476,6 +4681,118 @@
     </w:lvl>
   </w:abstractNum>
   <w:abstractNum w:abstractNumId="5" w15:restartNumberingAfterBreak="0">
+    <w:nsid w:val="6EDA709F"/>
+    <w:multiLevelType w:val="hybridMultilevel"/>
+    <w:tmpl w:val="F43A053E"/>
+    <w:lvl w:ilvl="0" w:tplc="4DDEB00A">
+      <w:numFmt w:val="bullet"/>
+      <w:lvlText w:val="-"/>
+      <w:lvlJc w:val="left"/>
+      <w:pPr>
+        <w:ind w:left="720" w:hanging="360"/>
+      </w:pPr>
+      <w:rPr>
+        <w:rFonts w:ascii="Times New Roman" w:eastAsiaTheme="minorHAnsi" w:hAnsi="Times New Roman" w:cs="Times New Roman" w:hint="default"/>
+      </w:rPr>
+    </w:lvl>
+    <w:lvl w:ilvl="1" w:tplc="40090003" w:tentative="1">
+      <w:start w:val="1"/>
+      <w:numFmt w:val="bullet"/>
+      <w:lvlText w:val="o"/>
+      <w:lvlJc w:val="left"/>
+      <w:pPr>
+        <w:ind w:left="1440" w:hanging="360"/>
+      </w:pPr>
+      <w:rPr>
+        <w:rFonts w:ascii="Courier New" w:hAnsi="Courier New" w:cs="Courier New" w:hint="default"/>
+      </w:rPr>
+    </w:lvl>
+    <w:lvl w:ilvl="2" w:tplc="40090005" w:tentative="1">
+      <w:start w:val="1"/>
+      <w:numFmt w:val="bullet"/>
+      <w:lvlText w:val=""/>
+      <w:lvlJc w:val="left"/>
+      <w:pPr>
+        <w:ind w:left="2160" w:hanging="360"/>
+      </w:pPr>
+      <w:rPr>
+        <w:rFonts w:ascii="Wingdings" w:hAnsi="Wingdings" w:hint="default"/>
+      </w:rPr>
+    </w:lvl>
+    <w:lvl w:ilvl="3" w:tplc="40090001" w:tentative="1">
+      <w:start w:val="1"/>
+      <w:numFmt w:val="bullet"/>
+      <w:lvlText w:val=""/>
+      <w:lvlJc w:val="left"/>
+      <w:pPr>
+        <w:ind w:left="2880" w:hanging="360"/>
+      </w:pPr>
+      <w:rPr>
+        <w:rFonts w:ascii="Symbol" w:hAnsi="Symbol" w:hint="default"/>
+      </w:rPr>
+    </w:lvl>
+    <w:lvl w:ilvl="4" w:tplc="40090003" w:tentative="1">
+      <w:start w:val="1"/>
+      <w:numFmt w:val="bullet"/>
+      <w:lvlText w:val="o"/>
+      <w:lvlJc w:val="left"/>
+      <w:pPr>
+        <w:ind w:left="3600" w:hanging="360"/>
+      </w:pPr>
+      <w:rPr>
+        <w:rFonts w:ascii="Courier New" w:hAnsi="Courier New" w:cs="Courier New" w:hint="default"/>
+      </w:rPr>
+    </w:lvl>
+    <w:lvl w:ilvl="5" w:tplc="40090005" w:tentative="1">
+      <w:start w:val="1"/>
+      <w:numFmt w:val="bullet"/>
+      <w:lvlText w:val=""/>
+      <w:lvlJc w:val="left"/>
+      <w:pPr>
+        <w:ind w:left="4320" w:hanging="360"/>
+      </w:pPr>
+      <w:rPr>
+        <w:rFonts w:ascii="Wingdings" w:hAnsi="Wingdings" w:hint="default"/>
+      </w:rPr>
+    </w:lvl>
+    <w:lvl w:ilvl="6" w:tplc="40090001" w:tentative="1">
+      <w:start w:val="1"/>
+      <w:numFmt w:val="bullet"/>
+      <w:lvlText w:val=""/>
+      <w:lvlJc w:val="left"/>
+      <w:pPr>
+        <w:ind w:left="5040" w:hanging="360"/>
+      </w:pPr>
+      <w:rPr>
+        <w:rFonts w:ascii="Symbol" w:hAnsi="Symbol" w:hint="default"/>
+      </w:rPr>
+    </w:lvl>
+    <w:lvl w:ilvl="7" w:tplc="40090003" w:tentative="1">
+      <w:start w:val="1"/>
+      <w:numFmt w:val="bullet"/>
+      <w:lvlText w:val="o"/>
+      <w:lvlJc w:val="left"/>
+      <w:pPr>
+        <w:ind w:left="5760" w:hanging="360"/>
+      </w:pPr>
+      <w:rPr>
+        <w:rFonts w:ascii="Courier New" w:hAnsi="Courier New" w:cs="Courier New" w:hint="default"/>
+      </w:rPr>
+    </w:lvl>
+    <w:lvl w:ilvl="8" w:tplc="40090005" w:tentative="1">
+      <w:start w:val="1"/>
+      <w:numFmt w:val="bullet"/>
+      <w:lvlText w:val=""/>
+      <w:lvlJc w:val="left"/>
+      <w:pPr>
+        <w:ind w:left="6480" w:hanging="360"/>
+      </w:pPr>
+      <w:rPr>
+        <w:rFonts w:ascii="Wingdings" w:hAnsi="Wingdings" w:hint="default"/>
+      </w:rPr>
+    </w:lvl>
+  </w:abstractNum>
+  <w:abstractNum w:abstractNumId="6" w15:restartNumberingAfterBreak="0">
     <w:nsid w:val="77250BA5"/>
     <w:multiLevelType w:val="multilevel"/>
     <w:tmpl w:val="DF68272C"/>
@@ -2628,7 +4945,7 @@
     <w:abstractNumId w:val="1"/>
   </w:num>
   <w:num w:numId="2">
-    <w:abstractNumId w:val="5"/>
+    <w:abstractNumId w:val="6"/>
   </w:num>
   <w:num w:numId="3">
     <w:abstractNumId w:val="0"/>
@@ -2641,6 +4958,9 @@
   </w:num>
   <w:num w:numId="6">
     <w:abstractNumId w:val="3"/>
+  </w:num>
+  <w:num w:numId="7">
+    <w:abstractNumId w:val="5"/>
   </w:num>
 </w:numbering>
 </file>
@@ -3113,6 +5433,28 @@
       </w:tblBorders>
     </w:tblPr>
   </w:style>
+  <w:style w:type="paragraph" w:styleId="ListParagraph">
+    <w:name w:val="List Paragraph"/>
+    <w:basedOn w:val="Normal"/>
+    <w:uiPriority w:val="34"/>
+    <w:qFormat/>
+    <w:rsid w:val="002904EC"/>
+    <w:pPr>
+      <w:ind w:left="720"/>
+      <w:contextualSpacing/>
+    </w:pPr>
+  </w:style>
+  <w:style w:type="character" w:styleId="Hyperlink">
+    <w:name w:val="Hyperlink"/>
+    <w:basedOn w:val="DefaultParagraphFont"/>
+    <w:uiPriority w:val="99"/>
+    <w:unhideWhenUsed/>
+    <w:rsid w:val="002F1395"/>
+    <w:rPr>
+      <w:color w:val="0563C1" w:themeColor="hyperlink"/>
+      <w:u w:val="single"/>
+    </w:rPr>
+  </w:style>
 </w:styles>
 </file>
 

</xml_diff>